<commit_message>
Update last delivery of hybrid microwave struture
[uml-to-yang: 001]
</commit_message>
<xml_diff>
--- a/models/tools/pruning-and-refactoring/hybrid-mw-structure/src/main/resources/HybridMwStructure/Gendoc/gendocTemplate.docx
+++ b/models/tools/pruning-and-refactoring/hybrid-mw-structure/src/main/resources/HybridMwStructure/Gendoc/gendocTemplate.docx
@@ -69,17 +69,15 @@
           <w:color w:val="984806" w:themeColor="accent6" w:themeShade="80"/>
           <w:lang w:val="en-GB"/>
         </w:rPr>
-        <w:t>h</w:t>
-      </w:r>
-      <w:bookmarkStart w:id="0" w:name="_GoBack"/>
-      <w:bookmarkEnd w:id="0"/>
+        <w:t>hybridMwStructure</w:t>
+      </w:r>
       <w:r>
         <w:rPr>
           <w:rFonts w:asciiTheme="minorHAnsi" w:hAnsiTheme="minorHAnsi"/>
           <w:color w:val="984806" w:themeColor="accent6" w:themeShade="80"/>
           <w:lang w:val="en-GB"/>
         </w:rPr>
-        <w:t>ybridMwStructure</w:t>
+        <w:t>_2.0.0-tsp.</w:t>
       </w:r>
       <w:r>
         <w:rPr>
@@ -87,32 +85,24 @@
           <w:color w:val="984806" w:themeColor="accent6" w:themeShade="80"/>
           <w:lang w:val="en-GB"/>
         </w:rPr>
-        <w:t>_2.0.0-tsp.</w:t>
-      </w:r>
+        <w:t>d.t+gendoc.</w:t>
+      </w:r>
+      <w:proofErr w:type="gramStart"/>
       <w:r>
         <w:rPr>
           <w:rFonts w:asciiTheme="minorHAnsi" w:hAnsiTheme="minorHAnsi"/>
           <w:color w:val="984806" w:themeColor="accent6" w:themeShade="80"/>
           <w:lang w:val="en-GB"/>
         </w:rPr>
-        <w:t>d.t+gendoc.</w:t>
-      </w:r>
-      <w:proofErr w:type="gramStart"/>
+        <w:t>${</w:t>
+      </w:r>
+      <w:proofErr w:type="gramEnd"/>
       <w:r>
         <w:rPr>
           <w:rFonts w:asciiTheme="minorHAnsi" w:hAnsiTheme="minorHAnsi"/>
           <w:color w:val="984806" w:themeColor="accent6" w:themeShade="80"/>
           <w:lang w:val="en-GB"/>
         </w:rPr>
-        <w:t>${</w:t>
-      </w:r>
-      <w:proofErr w:type="gramEnd"/>
-      <w:r>
-        <w:rPr>
-          <w:rFonts w:asciiTheme="minorHAnsi" w:hAnsiTheme="minorHAnsi"/>
-          <w:color w:val="984806" w:themeColor="accent6" w:themeShade="80"/>
-          <w:lang w:val="en-GB"/>
-        </w:rPr>
         <w:t>date}.${time}docx'</w:t>
       </w:r>
       <w:r>
@@ -132,10 +122,10 @@
           <w:lang w:val="en-GB"/>
         </w:rPr>
       </w:pPr>
-      <w:bookmarkStart w:id="1" w:name="_Toc289330175"/>
-      <w:bookmarkStart w:id="2" w:name="_Toc289330255"/>
-      <w:bookmarkStart w:id="3" w:name="_Toc396824430"/>
-      <w:bookmarkStart w:id="4" w:name="_Toc396824535"/>
+      <w:bookmarkStart w:id="0" w:name="_Toc289330175"/>
+      <w:bookmarkStart w:id="1" w:name="_Toc289330255"/>
+      <w:bookmarkStart w:id="2" w:name="_Toc396824430"/>
+      <w:bookmarkStart w:id="3" w:name="_Toc396824535"/>
       <w:r>
         <w:rPr>
           <w:rFonts w:asciiTheme="minorHAnsi" w:hAnsiTheme="minorHAnsi"/>
@@ -417,10 +407,10 @@
         <w:t>Note that commands that do not result in text being printed are highlighted in purple. Text and commands that cause print are in black &lt;drop/&gt;</w:t>
       </w:r>
     </w:p>
+    <w:bookmarkEnd w:id="0"/>
     <w:bookmarkEnd w:id="1"/>
     <w:bookmarkEnd w:id="2"/>
     <w:bookmarkEnd w:id="3"/>
-    <w:bookmarkEnd w:id="4"/>
     <w:p>
       <w:pPr>
         <w:pStyle w:val="Default"/>
@@ -1334,9 +1324,9 @@
         </w:rPr>
         <w:t>[/for]&lt;drop/&gt;</w:t>
       </w:r>
-      <w:bookmarkStart w:id="5" w:name="_Toc427242242"/>
+      <w:bookmarkStart w:id="4" w:name="_Toc427242242"/>
     </w:p>
-    <w:bookmarkEnd w:id="5"/>
+    <w:bookmarkEnd w:id="4"/>
     <w:p>
       <w:pPr>
         <w:spacing w:before="0" w:after="0" w:line="240" w:lineRule="auto"/>
@@ -4454,12 +4444,14 @@
           <w:p>
             <w:pPr>
               <w:rPr>
+                <w:rFonts w:asciiTheme="minorHAnsi" w:hAnsiTheme="minorHAnsi"/>
                 <w:sz w:val="16"/>
                 <w:szCs w:val="16"/>
               </w:rPr>
             </w:pPr>
             <w:r>
               <w:rPr>
+                <w:rFonts w:asciiTheme="minorHAnsi" w:hAnsiTheme="minorHAnsi"/>
                 <w:sz w:val="16"/>
                 <w:szCs w:val="16"/>
               </w:rPr>
@@ -4475,7 +4467,7 @@
             <w:pPr>
               <w:spacing w:before="0" w:after="160" w:line="240" w:lineRule="auto"/>
               <w:rPr>
-                <w:rFonts w:ascii="Arial" w:eastAsia="SimHei" w:hAnsi="Arial" w:cs="Times New Roman"/>
+                <w:rFonts w:asciiTheme="minorHAnsi" w:eastAsia="SimHei" w:hAnsiTheme="minorHAnsi" w:cs="Times New Roman"/>
                 <w:color w:val="141313"/>
                 <w:sz w:val="16"/>
                 <w:szCs w:val="16"/>
@@ -4484,7 +4476,7 @@
             </w:pPr>
             <w:r>
               <w:rPr>
-                <w:rFonts w:ascii="Arial" w:eastAsia="SimHei" w:hAnsi="Arial" w:cs="Times New Roman"/>
+                <w:rFonts w:asciiTheme="minorHAnsi" w:eastAsia="SimHei" w:hAnsiTheme="minorHAnsi" w:cs="Times New Roman"/>
                 <w:color w:val="141313"/>
                 <w:sz w:val="16"/>
                 <w:szCs w:val="16"/>
@@ -4496,13 +4488,14 @@
           <w:p>
             <w:pPr>
               <w:rPr>
+                <w:rFonts w:asciiTheme="minorHAnsi" w:hAnsiTheme="minorHAnsi"/>
                 <w:sz w:val="16"/>
                 <w:szCs w:val="16"/>
               </w:rPr>
             </w:pPr>
             <w:r>
               <w:rPr>
-                <w:rFonts w:ascii="Arial" w:eastAsia="SimHei" w:hAnsi="Arial" w:cs="Times New Roman"/>
+                <w:rFonts w:asciiTheme="minorHAnsi" w:eastAsia="SimHei" w:hAnsiTheme="minorHAnsi" w:cs="Times New Roman"/>
                 <w:color w:val="7030A0"/>
                 <w:sz w:val="16"/>
                 <w:szCs w:val="16"/>
@@ -4512,7 +4505,7 @@
             </w:r>
             <w:r>
               <w:rPr>
-                <w:rFonts w:ascii="Arial" w:eastAsia="SimHei" w:hAnsi="Arial" w:cs="Times New Roman"/>
+                <w:rFonts w:asciiTheme="minorHAnsi" w:eastAsia="SimHei" w:hAnsiTheme="minorHAnsi" w:cs="Times New Roman"/>
                 <w:color w:val="141313"/>
                 <w:sz w:val="16"/>
                 <w:szCs w:val="16"/>
@@ -4522,7 +4515,7 @@
             </w:r>
             <w:r>
               <w:rPr>
-                <w:rFonts w:ascii="Arial" w:eastAsia="SimHei" w:hAnsi="Arial" w:cs="Times New Roman"/>
+                <w:rFonts w:asciiTheme="minorHAnsi" w:eastAsia="SimHei" w:hAnsiTheme="minorHAnsi" w:cs="Times New Roman"/>
                 <w:color w:val="7030A0"/>
                 <w:sz w:val="16"/>
                 <w:szCs w:val="16"/>
@@ -4532,7 +4525,7 @@
             </w:r>
             <w:r>
               <w:rPr>
-                <w:rFonts w:ascii="Arial" w:eastAsia="SimHei" w:hAnsi="Arial" w:cs="Times New Roman"/>
+                <w:rFonts w:asciiTheme="minorHAnsi" w:eastAsia="SimHei" w:hAnsiTheme="minorHAnsi" w:cs="Times New Roman"/>
                 <w:sz w:val="16"/>
                 <w:szCs w:val="16"/>
                 <w:lang w:eastAsia="ja-JP"/>
@@ -4541,7 +4534,7 @@
             </w:r>
             <w:r>
               <w:rPr>
-                <w:rFonts w:ascii="Arial" w:eastAsia="SimHei" w:hAnsi="Arial" w:cs="Times New Roman"/>
+                <w:rFonts w:asciiTheme="minorHAnsi" w:eastAsia="SimHei" w:hAnsiTheme="minorHAnsi" w:cs="Times New Roman"/>
                 <w:color w:val="7030A0"/>
                 <w:sz w:val="16"/>
                 <w:szCs w:val="16"/>
@@ -4558,12 +4551,14 @@
           <w:p>
             <w:pPr>
               <w:rPr>
+                <w:rFonts w:asciiTheme="minorHAnsi" w:hAnsiTheme="minorHAnsi"/>
                 <w:sz w:val="16"/>
                 <w:szCs w:val="16"/>
               </w:rPr>
             </w:pPr>
             <w:r>
               <w:rPr>
+                <w:rFonts w:asciiTheme="minorHAnsi" w:hAnsiTheme="minorHAnsi"/>
                 <w:color w:val="7030A0"/>
                 <w:sz w:val="16"/>
                 <w:szCs w:val="16"/>
@@ -4573,6 +4568,7 @@
             <w:proofErr w:type="gramStart"/>
             <w:r>
               <w:rPr>
+                <w:rFonts w:asciiTheme="minorHAnsi" w:hAnsiTheme="minorHAnsi"/>
                 <w:color w:val="7030A0"/>
                 <w:sz w:val="16"/>
                 <w:szCs w:val="16"/>
@@ -4582,6 +4578,7 @@
             <w:proofErr w:type="gramEnd"/>
             <w:r>
               <w:rPr>
+                <w:rFonts w:asciiTheme="minorHAnsi" w:hAnsiTheme="minorHAnsi"/>
                 <w:color w:val="7030A0"/>
                 <w:sz w:val="16"/>
                 <w:szCs w:val="16"/>
@@ -4590,6 +4587,7 @@
             </w:r>
             <w:r>
               <w:rPr>
+                <w:rFonts w:asciiTheme="minorHAnsi" w:hAnsiTheme="minorHAnsi"/>
                 <w:sz w:val="16"/>
                 <w:szCs w:val="16"/>
               </w:rPr>
@@ -4597,6 +4595,7 @@
             </w:r>
             <w:r>
               <w:rPr>
+                <w:rFonts w:asciiTheme="minorHAnsi" w:hAnsiTheme="minorHAnsi"/>
                 <w:color w:val="7030A0"/>
                 <w:sz w:val="16"/>
                 <w:szCs w:val="16"/>
@@ -4605,6 +4604,7 @@
             </w:r>
             <w:r>
               <w:rPr>
+                <w:rFonts w:asciiTheme="minorHAnsi" w:hAnsiTheme="minorHAnsi"/>
                 <w:sz w:val="16"/>
                 <w:szCs w:val="16"/>
               </w:rPr>
@@ -4612,6 +4612,7 @@
             </w:r>
             <w:r>
               <w:rPr>
+                <w:rFonts w:asciiTheme="minorHAnsi" w:hAnsiTheme="minorHAnsi"/>
                 <w:color w:val="7030A0"/>
                 <w:sz w:val="16"/>
                 <w:szCs w:val="16"/>
@@ -4620,6 +4621,7 @@
             </w:r>
             <w:r>
               <w:rPr>
+                <w:rFonts w:asciiTheme="minorHAnsi" w:hAnsiTheme="minorHAnsi"/>
                 <w:sz w:val="16"/>
                 <w:szCs w:val="16"/>
               </w:rPr>
@@ -4627,6 +4629,7 @@
             </w:r>
             <w:r>
               <w:rPr>
+                <w:rFonts w:asciiTheme="minorHAnsi" w:hAnsiTheme="minorHAnsi"/>
                 <w:color w:val="7030A0"/>
                 <w:sz w:val="16"/>
                 <w:szCs w:val="16"/>
@@ -4635,6 +4638,7 @@
             </w:r>
             <w:r>
               <w:rPr>
+                <w:rFonts w:asciiTheme="minorHAnsi" w:hAnsiTheme="minorHAnsi"/>
                 <w:sz w:val="16"/>
                 <w:szCs w:val="16"/>
               </w:rPr>
@@ -4642,6 +4646,7 @@
             </w:r>
             <w:r>
               <w:rPr>
+                <w:rFonts w:asciiTheme="minorHAnsi" w:hAnsiTheme="minorHAnsi"/>
                 <w:color w:val="7030A0"/>
                 <w:sz w:val="16"/>
                 <w:szCs w:val="16"/>
@@ -4657,12 +4662,14 @@
           <w:p>
             <w:pPr>
               <w:rPr>
+                <w:rFonts w:asciiTheme="minorHAnsi" w:hAnsiTheme="minorHAnsi"/>
                 <w:sz w:val="16"/>
                 <w:szCs w:val="16"/>
               </w:rPr>
             </w:pPr>
             <w:r>
               <w:rPr>
+                <w:rFonts w:asciiTheme="minorHAnsi" w:hAnsiTheme="minorHAnsi"/>
                 <w:color w:val="7030A0"/>
                 <w:sz w:val="16"/>
                 <w:szCs w:val="16"/>
@@ -4672,6 +4679,7 @@
             <w:proofErr w:type="spellStart"/>
             <w:r>
               <w:rPr>
+                <w:rFonts w:asciiTheme="minorHAnsi" w:hAnsiTheme="minorHAnsi"/>
                 <w:color w:val="7030A0"/>
                 <w:sz w:val="16"/>
                 <w:szCs w:val="16"/>
@@ -4681,6 +4689,7 @@
             <w:proofErr w:type="spellEnd"/>
             <w:r>
               <w:rPr>
+                <w:rFonts w:asciiTheme="minorHAnsi" w:hAnsiTheme="minorHAnsi"/>
                 <w:color w:val="7030A0"/>
                 <w:sz w:val="16"/>
                 <w:szCs w:val="16"/>
@@ -4689,6 +4698,7 @@
             </w:r>
             <w:r>
               <w:rPr>
+                <w:rFonts w:asciiTheme="minorHAnsi" w:hAnsiTheme="minorHAnsi"/>
                 <w:sz w:val="16"/>
                 <w:szCs w:val="16"/>
               </w:rPr>
@@ -4696,6 +4706,7 @@
             </w:r>
             <w:r>
               <w:rPr>
+                <w:rFonts w:asciiTheme="minorHAnsi" w:hAnsiTheme="minorHAnsi"/>
                 <w:color w:val="7030A0"/>
                 <w:sz w:val="16"/>
                 <w:szCs w:val="16"/>
@@ -4704,6 +4715,7 @@
             </w:r>
             <w:r>
               <w:rPr>
+                <w:rFonts w:asciiTheme="minorHAnsi" w:hAnsiTheme="minorHAnsi"/>
                 <w:sz w:val="16"/>
                 <w:szCs w:val="16"/>
               </w:rPr>
@@ -4711,6 +4723,7 @@
             </w:r>
             <w:r>
               <w:rPr>
+                <w:rFonts w:asciiTheme="minorHAnsi" w:hAnsiTheme="minorHAnsi"/>
                 <w:color w:val="7030A0"/>
                 <w:sz w:val="16"/>
                 <w:szCs w:val="16"/>
@@ -4727,7 +4740,7 @@
             <w:pPr>
               <w:spacing w:before="0" w:after="0" w:line="240" w:lineRule="auto"/>
               <w:rPr>
-                <w:rFonts w:ascii="Arial" w:eastAsia="SimHei" w:hAnsi="Arial" w:cs="Times New Roman"/>
+                <w:rFonts w:asciiTheme="minorHAnsi" w:eastAsia="SimHei" w:hAnsiTheme="minorHAnsi" w:cs="Times New Roman"/>
                 <w:color w:val="7030A0"/>
                 <w:sz w:val="16"/>
                 <w:szCs w:val="16"/>
@@ -4736,7 +4749,7 @@
             </w:pPr>
             <w:r>
               <w:rPr>
-                <w:rFonts w:ascii="Arial" w:eastAsia="SimHei" w:hAnsi="Arial" w:cs="Times New Roman"/>
+                <w:rFonts w:asciiTheme="minorHAnsi" w:eastAsia="SimHei" w:hAnsiTheme="minorHAnsi" w:cs="Times New Roman"/>
                 <w:color w:val="7030A0"/>
                 <w:sz w:val="16"/>
                 <w:szCs w:val="16"/>
@@ -4747,7 +4760,7 @@
             <w:proofErr w:type="spellStart"/>
             <w:r>
               <w:rPr>
-                <w:rFonts w:ascii="Arial" w:eastAsia="SimHei" w:hAnsi="Arial" w:cs="Times New Roman"/>
+                <w:rFonts w:asciiTheme="minorHAnsi" w:eastAsia="SimHei" w:hAnsiTheme="minorHAnsi" w:cs="Times New Roman"/>
                 <w:color w:val="7030A0"/>
                 <w:sz w:val="16"/>
                 <w:szCs w:val="16"/>
@@ -4758,7 +4771,7 @@
             <w:proofErr w:type="spellEnd"/>
             <w:r>
               <w:rPr>
-                <w:rFonts w:ascii="Arial" w:eastAsia="SimHei" w:hAnsi="Arial" w:cs="Times New Roman"/>
+                <w:rFonts w:asciiTheme="minorHAnsi" w:eastAsia="SimHei" w:hAnsiTheme="minorHAnsi" w:cs="Times New Roman"/>
                 <w:color w:val="7030A0"/>
                 <w:sz w:val="16"/>
                 <w:szCs w:val="16"/>
@@ -4769,7 +4782,7 @@
             <w:proofErr w:type="spellStart"/>
             <w:r>
               <w:rPr>
-                <w:rFonts w:ascii="Arial" w:eastAsia="SimHei" w:hAnsi="Arial" w:cs="Times New Roman"/>
+                <w:rFonts w:asciiTheme="minorHAnsi" w:eastAsia="SimHei" w:hAnsiTheme="minorHAnsi" w:cs="Times New Roman"/>
                 <w:color w:val="7030A0"/>
                 <w:sz w:val="16"/>
                 <w:szCs w:val="16"/>
@@ -4780,7 +4793,7 @@
             <w:proofErr w:type="spellEnd"/>
             <w:r>
               <w:rPr>
-                <w:rFonts w:ascii="Arial" w:eastAsia="SimHei" w:hAnsi="Arial" w:cs="Times New Roman"/>
+                <w:rFonts w:asciiTheme="minorHAnsi" w:eastAsia="SimHei" w:hAnsiTheme="minorHAnsi" w:cs="Times New Roman"/>
                 <w:color w:val="7030A0"/>
                 <w:sz w:val="16"/>
                 <w:szCs w:val="16"/>
@@ -4793,7 +4806,7 @@
             <w:pPr>
               <w:spacing w:before="0" w:after="0" w:line="240" w:lineRule="auto"/>
               <w:rPr>
-                <w:rFonts w:ascii="Arial" w:eastAsia="SimHei" w:hAnsi="Arial" w:cs="Times New Roman"/>
+                <w:rFonts w:asciiTheme="minorHAnsi" w:eastAsia="SimHei" w:hAnsiTheme="minorHAnsi" w:cs="Times New Roman"/>
                 <w:sz w:val="16"/>
                 <w:szCs w:val="16"/>
                 <w:lang w:eastAsia="ja-JP"/>
@@ -4801,7 +4814,7 @@
             </w:pPr>
             <w:r>
               <w:rPr>
-                <w:rFonts w:ascii="Arial" w:eastAsia="SimHei" w:hAnsi="Arial" w:cs="Times New Roman"/>
+                <w:rFonts w:asciiTheme="minorHAnsi" w:eastAsia="SimHei" w:hAnsiTheme="minorHAnsi" w:cs="Times New Roman"/>
                 <w:color w:val="141313"/>
                 <w:sz w:val="16"/>
                 <w:szCs w:val="16"/>
@@ -4814,7 +4827,7 @@
             <w:pPr>
               <w:spacing w:before="0" w:after="0" w:line="240" w:lineRule="auto"/>
               <w:rPr>
-                <w:rFonts w:ascii="Arial" w:eastAsia="SimHei" w:hAnsi="Arial" w:cs="Times New Roman"/>
+                <w:rFonts w:asciiTheme="minorHAnsi" w:eastAsia="SimHei" w:hAnsiTheme="minorHAnsi" w:cs="Times New Roman"/>
                 <w:color w:val="7030A0"/>
                 <w:sz w:val="16"/>
                 <w:szCs w:val="16"/>
@@ -4823,7 +4836,7 @@
             </w:pPr>
             <w:r>
               <w:rPr>
-                <w:rFonts w:ascii="Arial" w:eastAsia="SimHei" w:hAnsi="Arial" w:cs="Times New Roman"/>
+                <w:rFonts w:asciiTheme="minorHAnsi" w:eastAsia="SimHei" w:hAnsiTheme="minorHAnsi" w:cs="Times New Roman"/>
                 <w:color w:val="7030A0"/>
                 <w:sz w:val="16"/>
                 <w:szCs w:val="16"/>
@@ -4834,7 +4847,7 @@
             <w:proofErr w:type="spellStart"/>
             <w:r>
               <w:rPr>
-                <w:rFonts w:ascii="Arial" w:eastAsia="SimHei" w:hAnsi="Arial" w:cs="Times New Roman"/>
+                <w:rFonts w:asciiTheme="minorHAnsi" w:eastAsia="SimHei" w:hAnsiTheme="minorHAnsi" w:cs="Times New Roman"/>
                 <w:color w:val="7030A0"/>
                 <w:sz w:val="16"/>
                 <w:szCs w:val="16"/>
@@ -4845,7 +4858,7 @@
             <w:proofErr w:type="spellEnd"/>
             <w:r>
               <w:rPr>
-                <w:rFonts w:ascii="Arial" w:eastAsia="SimHei" w:hAnsi="Arial" w:cs="Times New Roman"/>
+                <w:rFonts w:asciiTheme="minorHAnsi" w:eastAsia="SimHei" w:hAnsiTheme="minorHAnsi" w:cs="Times New Roman"/>
                 <w:color w:val="7030A0"/>
                 <w:sz w:val="16"/>
                 <w:szCs w:val="16"/>
@@ -4864,14 +4877,14 @@
               <w:ind w:left="176" w:hanging="142"/>
               <w:contextualSpacing/>
               <w:rPr>
-                <w:rFonts w:eastAsia="SimHei" w:cs="Times New Roman"/>
+                <w:rFonts w:asciiTheme="minorHAnsi" w:eastAsia="SimHei" w:hAnsiTheme="minorHAnsi" w:cs="Times New Roman"/>
                 <w:sz w:val="16"/>
                 <w:szCs w:val="16"/>
               </w:rPr>
             </w:pPr>
             <w:r>
               <w:rPr>
-                <w:rFonts w:eastAsia="SimHei" w:cs="Times New Roman"/>
+                <w:rFonts w:asciiTheme="minorHAnsi" w:eastAsia="SimHei" w:hAnsiTheme="minorHAnsi" w:cs="Times New Roman"/>
                 <w:color w:val="7030A0"/>
                 <w:sz w:val="16"/>
                 <w:szCs w:val="16"/>
@@ -4881,7 +4894,7 @@
             <w:proofErr w:type="spellStart"/>
             <w:r>
               <w:rPr>
-                <w:rFonts w:eastAsia="SimHei" w:cs="Times New Roman"/>
+                <w:rFonts w:asciiTheme="minorHAnsi" w:eastAsia="SimHei" w:hAnsiTheme="minorHAnsi" w:cs="Times New Roman"/>
                 <w:color w:val="7030A0"/>
                 <w:sz w:val="16"/>
                 <w:szCs w:val="16"/>
@@ -4891,7 +4904,7 @@
             <w:proofErr w:type="spellEnd"/>
             <w:r>
               <w:rPr>
-                <w:rFonts w:eastAsia="SimHei" w:cs="Times New Roman"/>
+                <w:rFonts w:asciiTheme="minorHAnsi" w:eastAsia="SimHei" w:hAnsiTheme="minorHAnsi" w:cs="Times New Roman"/>
                 <w:color w:val="7030A0"/>
                 <w:sz w:val="16"/>
                 <w:szCs w:val="16"/>
@@ -4901,7 +4914,7 @@
             <w:proofErr w:type="spellStart"/>
             <w:r>
               <w:rPr>
-                <w:rFonts w:eastAsia="SimHei" w:cs="Times New Roman"/>
+                <w:rFonts w:asciiTheme="minorHAnsi" w:eastAsia="SimHei" w:hAnsiTheme="minorHAnsi" w:cs="Times New Roman"/>
                 <w:sz w:val="16"/>
                 <w:szCs w:val="16"/>
               </w:rPr>
@@ -4910,7 +4923,7 @@
             <w:proofErr w:type="spellEnd"/>
             <w:r>
               <w:rPr>
-                <w:rFonts w:eastAsia="SimHei" w:cs="Times New Roman"/>
+                <w:rFonts w:asciiTheme="minorHAnsi" w:eastAsia="SimHei" w:hAnsiTheme="minorHAnsi" w:cs="Times New Roman"/>
                 <w:sz w:val="16"/>
                 <w:szCs w:val="16"/>
               </w:rPr>
@@ -4919,7 +4932,7 @@
             <w:proofErr w:type="spellStart"/>
             <w:r>
               <w:rPr>
-                <w:rFonts w:eastAsia="SimHei" w:cs="Times New Roman"/>
+                <w:rFonts w:asciiTheme="minorHAnsi" w:eastAsia="SimHei" w:hAnsiTheme="minorHAnsi" w:cs="Times New Roman"/>
                 <w:sz w:val="16"/>
                 <w:szCs w:val="16"/>
               </w:rPr>
@@ -4928,7 +4941,7 @@
             <w:proofErr w:type="spellEnd"/>
             <w:r>
               <w:rPr>
-                <w:rFonts w:eastAsia="SimHei" w:cs="Times New Roman"/>
+                <w:rFonts w:asciiTheme="minorHAnsi" w:eastAsia="SimHei" w:hAnsiTheme="minorHAnsi" w:cs="Times New Roman"/>
                 <w:sz w:val="16"/>
                 <w:szCs w:val="16"/>
               </w:rPr>
@@ -4937,7 +4950,7 @@
             <w:proofErr w:type="spellStart"/>
             <w:r>
               <w:rPr>
-                <w:rFonts w:eastAsia="SimHei" w:cs="Times New Roman"/>
+                <w:rFonts w:asciiTheme="minorHAnsi" w:eastAsia="SimHei" w:hAnsiTheme="minorHAnsi" w:cs="Times New Roman"/>
                 <w:sz w:val="16"/>
                 <w:szCs w:val="16"/>
               </w:rPr>
@@ -4946,7 +4959,7 @@
             <w:proofErr w:type="spellEnd"/>
             <w:r>
               <w:rPr>
-                <w:rFonts w:eastAsia="SimHei" w:cs="Times New Roman"/>
+                <w:rFonts w:asciiTheme="minorHAnsi" w:eastAsia="SimHei" w:hAnsiTheme="minorHAnsi" w:cs="Times New Roman"/>
                 <w:sz w:val="16"/>
                 <w:szCs w:val="16"/>
               </w:rPr>
@@ -4955,7 +4968,7 @@
             <w:proofErr w:type="spellStart"/>
             <w:r>
               <w:rPr>
-                <w:rFonts w:eastAsia="SimHei" w:cs="Times New Roman"/>
+                <w:rFonts w:asciiTheme="minorHAnsi" w:eastAsia="SimHei" w:hAnsiTheme="minorHAnsi" w:cs="Times New Roman"/>
                 <w:sz w:val="16"/>
                 <w:szCs w:val="16"/>
               </w:rPr>
@@ -4964,7 +4977,7 @@
             <w:proofErr w:type="spellEnd"/>
             <w:r>
               <w:rPr>
-                <w:rFonts w:eastAsia="SimHei" w:cs="Times New Roman"/>
+                <w:rFonts w:asciiTheme="minorHAnsi" w:eastAsia="SimHei" w:hAnsiTheme="minorHAnsi" w:cs="Times New Roman"/>
                 <w:sz w:val="16"/>
                 <w:szCs w:val="16"/>
               </w:rPr>
@@ -4977,7 +4990,7 @@
               <w:ind w:left="34"/>
               <w:contextualSpacing/>
               <w:rPr>
-                <w:rFonts w:ascii="Arial" w:eastAsia="SimHei" w:hAnsi="Arial" w:cs="Times New Roman"/>
+                <w:rFonts w:asciiTheme="minorHAnsi" w:eastAsia="SimHei" w:hAnsiTheme="minorHAnsi" w:cs="Times New Roman"/>
                 <w:color w:val="7030A0"/>
                 <w:sz w:val="16"/>
                 <w:szCs w:val="16"/>
@@ -4986,7 +4999,7 @@
             </w:pPr>
             <w:r>
               <w:rPr>
-                <w:rFonts w:ascii="Arial" w:eastAsia="SimHei" w:hAnsi="Arial" w:cs="Times New Roman"/>
+                <w:rFonts w:asciiTheme="minorHAnsi" w:eastAsia="SimHei" w:hAnsiTheme="minorHAnsi" w:cs="Times New Roman"/>
                 <w:color w:val="7030A0"/>
                 <w:sz w:val="16"/>
                 <w:szCs w:val="16"/>
@@ -5005,14 +5018,14 @@
               <w:ind w:left="176" w:hanging="142"/>
               <w:contextualSpacing/>
               <w:rPr>
-                <w:rFonts w:eastAsia="SimHei" w:cs="Times New Roman"/>
+                <w:rFonts w:asciiTheme="minorHAnsi" w:eastAsia="SimHei" w:hAnsiTheme="minorHAnsi" w:cs="Times New Roman"/>
                 <w:sz w:val="16"/>
                 <w:szCs w:val="16"/>
               </w:rPr>
             </w:pPr>
             <w:r>
               <w:rPr>
-                <w:rFonts w:eastAsia="SimHei" w:cs="Times New Roman"/>
+                <w:rFonts w:asciiTheme="minorHAnsi" w:eastAsia="SimHei" w:hAnsiTheme="minorHAnsi" w:cs="Times New Roman"/>
                 <w:color w:val="7030A0"/>
                 <w:sz w:val="16"/>
                 <w:szCs w:val="16"/>
@@ -5022,7 +5035,7 @@
             <w:proofErr w:type="spellStart"/>
             <w:r>
               <w:rPr>
-                <w:rFonts w:eastAsia="SimHei" w:cs="Times New Roman"/>
+                <w:rFonts w:asciiTheme="minorHAnsi" w:eastAsia="SimHei" w:hAnsiTheme="minorHAnsi" w:cs="Times New Roman"/>
                 <w:color w:val="7030A0"/>
                 <w:sz w:val="16"/>
                 <w:szCs w:val="16"/>
@@ -5032,7 +5045,7 @@
             <w:proofErr w:type="spellEnd"/>
             <w:r>
               <w:rPr>
-                <w:rFonts w:eastAsia="SimHei" w:cs="Times New Roman"/>
+                <w:rFonts w:asciiTheme="minorHAnsi" w:eastAsia="SimHei" w:hAnsiTheme="minorHAnsi" w:cs="Times New Roman"/>
                 <w:color w:val="7030A0"/>
                 <w:sz w:val="16"/>
                 <w:szCs w:val="16"/>
@@ -5041,7 +5054,7 @@
             </w:r>
             <w:r>
               <w:rPr>
-                <w:rFonts w:eastAsia="SimHei" w:cs="Times New Roman"/>
+                <w:rFonts w:asciiTheme="minorHAnsi" w:eastAsia="SimHei" w:hAnsiTheme="minorHAnsi" w:cs="Times New Roman"/>
                 <w:sz w:val="16"/>
                 <w:szCs w:val="16"/>
               </w:rPr>
@@ -5050,7 +5063,7 @@
             <w:proofErr w:type="spellStart"/>
             <w:r>
               <w:rPr>
-                <w:rFonts w:eastAsia="SimHei" w:cs="Times New Roman"/>
+                <w:rFonts w:asciiTheme="minorHAnsi" w:eastAsia="SimHei" w:hAnsiTheme="minorHAnsi" w:cs="Times New Roman"/>
                 <w:sz w:val="16"/>
                 <w:szCs w:val="16"/>
               </w:rPr>
@@ -5059,7 +5072,7 @@
             <w:proofErr w:type="spellEnd"/>
             <w:r>
               <w:rPr>
-                <w:rFonts w:eastAsia="SimHei" w:cs="Times New Roman"/>
+                <w:rFonts w:asciiTheme="minorHAnsi" w:eastAsia="SimHei" w:hAnsiTheme="minorHAnsi" w:cs="Times New Roman"/>
                 <w:sz w:val="16"/>
                 <w:szCs w:val="16"/>
               </w:rPr>
@@ -5068,7 +5081,7 @@
             <w:proofErr w:type="spellStart"/>
             <w:r>
               <w:rPr>
-                <w:rFonts w:eastAsia="SimHei" w:cs="Times New Roman"/>
+                <w:rFonts w:asciiTheme="minorHAnsi" w:eastAsia="SimHei" w:hAnsiTheme="minorHAnsi" w:cs="Times New Roman"/>
                 <w:sz w:val="16"/>
                 <w:szCs w:val="16"/>
               </w:rPr>
@@ -5077,7 +5090,7 @@
             <w:proofErr w:type="spellEnd"/>
             <w:r>
               <w:rPr>
-                <w:rFonts w:eastAsia="SimHei" w:cs="Times New Roman"/>
+                <w:rFonts w:asciiTheme="minorHAnsi" w:eastAsia="SimHei" w:hAnsiTheme="minorHAnsi" w:cs="Times New Roman"/>
                 <w:sz w:val="16"/>
                 <w:szCs w:val="16"/>
               </w:rPr>
@@ -5086,7 +5099,7 @@
             <w:proofErr w:type="spellStart"/>
             <w:r>
               <w:rPr>
-                <w:rFonts w:eastAsia="SimHei" w:cs="Times New Roman"/>
+                <w:rFonts w:asciiTheme="minorHAnsi" w:eastAsia="SimHei" w:hAnsiTheme="minorHAnsi" w:cs="Times New Roman"/>
                 <w:sz w:val="16"/>
                 <w:szCs w:val="16"/>
               </w:rPr>
@@ -5095,7 +5108,7 @@
             <w:proofErr w:type="spellEnd"/>
             <w:r>
               <w:rPr>
-                <w:rFonts w:eastAsia="SimHei" w:cs="Times New Roman"/>
+                <w:rFonts w:asciiTheme="minorHAnsi" w:eastAsia="SimHei" w:hAnsiTheme="minorHAnsi" w:cs="Times New Roman"/>
                 <w:sz w:val="16"/>
                 <w:szCs w:val="16"/>
               </w:rPr>
@@ -5104,7 +5117,7 @@
             <w:proofErr w:type="spellStart"/>
             <w:r>
               <w:rPr>
-                <w:rFonts w:eastAsia="SimHei" w:cs="Times New Roman"/>
+                <w:rFonts w:asciiTheme="minorHAnsi" w:eastAsia="SimHei" w:hAnsiTheme="minorHAnsi" w:cs="Times New Roman"/>
                 <w:sz w:val="16"/>
                 <w:szCs w:val="16"/>
               </w:rPr>
@@ -5113,7 +5126,7 @@
             <w:proofErr w:type="spellEnd"/>
             <w:r>
               <w:rPr>
-                <w:rFonts w:eastAsia="SimHei" w:cs="Times New Roman"/>
+                <w:rFonts w:asciiTheme="minorHAnsi" w:eastAsia="SimHei" w:hAnsiTheme="minorHAnsi" w:cs="Times New Roman"/>
                 <w:sz w:val="16"/>
                 <w:szCs w:val="16"/>
               </w:rPr>
@@ -5126,7 +5139,7 @@
               <w:ind w:left="34"/>
               <w:contextualSpacing/>
               <w:rPr>
-                <w:rFonts w:ascii="Arial" w:eastAsia="SimHei" w:hAnsi="Arial" w:cs="Times New Roman"/>
+                <w:rFonts w:asciiTheme="minorHAnsi" w:eastAsia="SimHei" w:hAnsiTheme="minorHAnsi" w:cs="Times New Roman"/>
                 <w:color w:val="7030A0"/>
                 <w:sz w:val="16"/>
                 <w:szCs w:val="16"/>
@@ -5135,7 +5148,7 @@
             </w:pPr>
             <w:r>
               <w:rPr>
-                <w:rFonts w:ascii="Arial" w:eastAsia="SimHei" w:hAnsi="Arial" w:cs="Times New Roman"/>
+                <w:rFonts w:asciiTheme="minorHAnsi" w:eastAsia="SimHei" w:hAnsiTheme="minorHAnsi" w:cs="Times New Roman"/>
                 <w:color w:val="7030A0"/>
                 <w:sz w:val="16"/>
                 <w:szCs w:val="16"/>
@@ -5154,14 +5167,14 @@
               <w:ind w:left="176" w:hanging="142"/>
               <w:contextualSpacing/>
               <w:rPr>
-                <w:rFonts w:eastAsia="SimHei" w:cs="Times New Roman"/>
+                <w:rFonts w:asciiTheme="minorHAnsi" w:eastAsia="SimHei" w:hAnsiTheme="minorHAnsi" w:cs="Times New Roman"/>
                 <w:sz w:val="16"/>
                 <w:szCs w:val="16"/>
               </w:rPr>
             </w:pPr>
             <w:r>
               <w:rPr>
-                <w:rFonts w:eastAsia="SimHei" w:cs="Times New Roman"/>
+                <w:rFonts w:asciiTheme="minorHAnsi" w:eastAsia="SimHei" w:hAnsiTheme="minorHAnsi" w:cs="Times New Roman"/>
                 <w:color w:val="7030A0"/>
                 <w:sz w:val="16"/>
                 <w:szCs w:val="16"/>
@@ -5171,7 +5184,7 @@
             <w:proofErr w:type="spellStart"/>
             <w:r>
               <w:rPr>
-                <w:rFonts w:eastAsia="SimHei" w:cs="Times New Roman"/>
+                <w:rFonts w:asciiTheme="minorHAnsi" w:eastAsia="SimHei" w:hAnsiTheme="minorHAnsi" w:cs="Times New Roman"/>
                 <w:color w:val="7030A0"/>
                 <w:sz w:val="16"/>
                 <w:szCs w:val="16"/>
@@ -5181,7 +5194,7 @@
             <w:proofErr w:type="spellEnd"/>
             <w:r>
               <w:rPr>
-                <w:rFonts w:eastAsia="SimHei" w:cs="Times New Roman"/>
+                <w:rFonts w:asciiTheme="minorHAnsi" w:eastAsia="SimHei" w:hAnsiTheme="minorHAnsi" w:cs="Times New Roman"/>
                 <w:color w:val="7030A0"/>
                 <w:sz w:val="16"/>
                 <w:szCs w:val="16"/>
@@ -5191,7 +5204,7 @@
             <w:proofErr w:type="spellStart"/>
             <w:r>
               <w:rPr>
-                <w:rFonts w:eastAsia="SimHei" w:cs="Times New Roman"/>
+                <w:rFonts w:asciiTheme="minorHAnsi" w:eastAsia="SimHei" w:hAnsiTheme="minorHAnsi" w:cs="Times New Roman"/>
                 <w:sz w:val="16"/>
                 <w:szCs w:val="16"/>
               </w:rPr>
@@ -5200,7 +5213,7 @@
             <w:proofErr w:type="spellEnd"/>
             <w:r>
               <w:rPr>
-                <w:rFonts w:eastAsia="SimHei" w:cs="Times New Roman"/>
+                <w:rFonts w:asciiTheme="minorHAnsi" w:eastAsia="SimHei" w:hAnsiTheme="minorHAnsi" w:cs="Times New Roman"/>
                 <w:sz w:val="16"/>
                 <w:szCs w:val="16"/>
               </w:rPr>
@@ -5209,7 +5222,7 @@
             <w:proofErr w:type="spellStart"/>
             <w:r>
               <w:rPr>
-                <w:rFonts w:eastAsia="SimHei" w:cs="Times New Roman"/>
+                <w:rFonts w:asciiTheme="minorHAnsi" w:eastAsia="SimHei" w:hAnsiTheme="minorHAnsi" w:cs="Times New Roman"/>
                 <w:sz w:val="16"/>
                 <w:szCs w:val="16"/>
               </w:rPr>
@@ -5218,7 +5231,7 @@
             <w:proofErr w:type="spellEnd"/>
             <w:r>
               <w:rPr>
-                <w:rFonts w:eastAsia="SimHei" w:cs="Times New Roman"/>
+                <w:rFonts w:asciiTheme="minorHAnsi" w:eastAsia="SimHei" w:hAnsiTheme="minorHAnsi" w:cs="Times New Roman"/>
                 <w:sz w:val="16"/>
                 <w:szCs w:val="16"/>
               </w:rPr>
@@ -5227,7 +5240,7 @@
             <w:proofErr w:type="spellStart"/>
             <w:r>
               <w:rPr>
-                <w:rFonts w:eastAsia="SimHei" w:cs="Times New Roman"/>
+                <w:rFonts w:asciiTheme="minorHAnsi" w:eastAsia="SimHei" w:hAnsiTheme="minorHAnsi" w:cs="Times New Roman"/>
                 <w:sz w:val="16"/>
                 <w:szCs w:val="16"/>
               </w:rPr>
@@ -5236,7 +5249,7 @@
             <w:proofErr w:type="spellEnd"/>
             <w:r>
               <w:rPr>
-                <w:rFonts w:eastAsia="SimHei" w:cs="Times New Roman"/>
+                <w:rFonts w:asciiTheme="minorHAnsi" w:eastAsia="SimHei" w:hAnsiTheme="minorHAnsi" w:cs="Times New Roman"/>
                 <w:sz w:val="16"/>
                 <w:szCs w:val="16"/>
               </w:rPr>
@@ -5245,7 +5258,7 @@
             <w:proofErr w:type="spellStart"/>
             <w:r>
               <w:rPr>
-                <w:rFonts w:eastAsia="SimHei" w:cs="Times New Roman"/>
+                <w:rFonts w:asciiTheme="minorHAnsi" w:eastAsia="SimHei" w:hAnsiTheme="minorHAnsi" w:cs="Times New Roman"/>
                 <w:sz w:val="16"/>
                 <w:szCs w:val="16"/>
               </w:rPr>
@@ -5254,7 +5267,7 @@
             <w:proofErr w:type="spellEnd"/>
             <w:r>
               <w:rPr>
-                <w:rFonts w:eastAsia="SimHei" w:cs="Times New Roman"/>
+                <w:rFonts w:asciiTheme="minorHAnsi" w:eastAsia="SimHei" w:hAnsiTheme="minorHAnsi" w:cs="Times New Roman"/>
                 <w:sz w:val="16"/>
                 <w:szCs w:val="16"/>
               </w:rPr>
@@ -5267,7 +5280,7 @@
               <w:ind w:left="34"/>
               <w:contextualSpacing/>
               <w:rPr>
-                <w:rFonts w:ascii="Arial" w:eastAsia="SimHei" w:hAnsi="Arial" w:cs="Times New Roman"/>
+                <w:rFonts w:asciiTheme="minorHAnsi" w:eastAsia="SimHei" w:hAnsiTheme="minorHAnsi" w:cs="Times New Roman"/>
                 <w:color w:val="7030A0"/>
                 <w:sz w:val="16"/>
                 <w:szCs w:val="16"/>
@@ -5276,7 +5289,7 @@
             </w:pPr>
             <w:r>
               <w:rPr>
-                <w:rFonts w:ascii="Arial" w:eastAsia="SimHei" w:hAnsi="Arial" w:cs="Times New Roman"/>
+                <w:rFonts w:asciiTheme="minorHAnsi" w:eastAsia="SimHei" w:hAnsiTheme="minorHAnsi" w:cs="Times New Roman"/>
                 <w:color w:val="7030A0"/>
                 <w:sz w:val="16"/>
                 <w:szCs w:val="16"/>
@@ -5295,14 +5308,14 @@
               <w:ind w:left="176" w:hanging="142"/>
               <w:contextualSpacing/>
               <w:rPr>
-                <w:rFonts w:eastAsia="SimHei" w:cs="Times New Roman"/>
+                <w:rFonts w:asciiTheme="minorHAnsi" w:eastAsia="SimHei" w:hAnsiTheme="minorHAnsi" w:cs="Times New Roman"/>
                 <w:sz w:val="16"/>
                 <w:szCs w:val="16"/>
               </w:rPr>
             </w:pPr>
             <w:r>
               <w:rPr>
-                <w:rFonts w:eastAsia="SimHei" w:cs="Times New Roman"/>
+                <w:rFonts w:asciiTheme="minorHAnsi" w:eastAsia="SimHei" w:hAnsiTheme="minorHAnsi" w:cs="Times New Roman"/>
                 <w:color w:val="7030A0"/>
                 <w:sz w:val="16"/>
                 <w:szCs w:val="16"/>
@@ -5312,7 +5325,7 @@
             <w:proofErr w:type="spellStart"/>
             <w:r>
               <w:rPr>
-                <w:rFonts w:eastAsia="SimHei" w:cs="Times New Roman"/>
+                <w:rFonts w:asciiTheme="minorHAnsi" w:eastAsia="SimHei" w:hAnsiTheme="minorHAnsi" w:cs="Times New Roman"/>
                 <w:color w:val="7030A0"/>
                 <w:sz w:val="16"/>
                 <w:szCs w:val="16"/>
@@ -5322,7 +5335,7 @@
             <w:proofErr w:type="spellEnd"/>
             <w:r>
               <w:rPr>
-                <w:rFonts w:eastAsia="SimHei" w:cs="Times New Roman"/>
+                <w:rFonts w:asciiTheme="minorHAnsi" w:eastAsia="SimHei" w:hAnsiTheme="minorHAnsi" w:cs="Times New Roman"/>
                 <w:color w:val="7030A0"/>
                 <w:sz w:val="16"/>
                 <w:szCs w:val="16"/>
@@ -5332,7 +5345,7 @@
             <w:proofErr w:type="spellStart"/>
             <w:r>
               <w:rPr>
-                <w:rFonts w:eastAsia="SimHei" w:cs="Times New Roman"/>
+                <w:rFonts w:asciiTheme="minorHAnsi" w:eastAsia="SimHei" w:hAnsiTheme="minorHAnsi" w:cs="Times New Roman"/>
                 <w:sz w:val="16"/>
                 <w:szCs w:val="16"/>
               </w:rPr>
@@ -5341,7 +5354,7 @@
             <w:proofErr w:type="spellEnd"/>
             <w:r>
               <w:rPr>
-                <w:rFonts w:eastAsia="SimHei" w:cs="Times New Roman"/>
+                <w:rFonts w:asciiTheme="minorHAnsi" w:eastAsia="SimHei" w:hAnsiTheme="minorHAnsi" w:cs="Times New Roman"/>
                 <w:sz w:val="16"/>
                 <w:szCs w:val="16"/>
               </w:rPr>
@@ -5349,7 +5362,7 @@
             </w:r>
             <w:r>
               <w:rPr>
-                <w:rFonts w:eastAsia="SimHei" w:cs="Times New Roman"/>
+                <w:rFonts w:asciiTheme="minorHAnsi" w:eastAsia="SimHei" w:hAnsiTheme="minorHAnsi" w:cs="Times New Roman"/>
                 <w:color w:val="7030A0"/>
                 <w:sz w:val="16"/>
                 <w:szCs w:val="16"/>
@@ -5359,7 +5372,7 @@
             <w:proofErr w:type="spellStart"/>
             <w:r>
               <w:rPr>
-                <w:rFonts w:eastAsia="SimHei" w:cs="Times New Roman"/>
+                <w:rFonts w:asciiTheme="minorHAnsi" w:eastAsia="SimHei" w:hAnsiTheme="minorHAnsi" w:cs="Times New Roman"/>
                 <w:color w:val="7030A0"/>
                 <w:sz w:val="16"/>
                 <w:szCs w:val="16"/>
@@ -5369,7 +5382,7 @@
             <w:proofErr w:type="spellEnd"/>
             <w:r>
               <w:rPr>
-                <w:rFonts w:eastAsia="SimHei" w:cs="Times New Roman"/>
+                <w:rFonts w:asciiTheme="minorHAnsi" w:eastAsia="SimHei" w:hAnsiTheme="minorHAnsi" w:cs="Times New Roman"/>
                 <w:color w:val="7030A0"/>
                 <w:sz w:val="16"/>
                 <w:szCs w:val="16"/>
@@ -5379,7 +5392,7 @@
             <w:proofErr w:type="spellStart"/>
             <w:r>
               <w:rPr>
-                <w:rFonts w:eastAsia="SimHei" w:cs="Times New Roman"/>
+                <w:rFonts w:asciiTheme="minorHAnsi" w:eastAsia="SimHei" w:hAnsiTheme="minorHAnsi" w:cs="Times New Roman"/>
                 <w:color w:val="7030A0"/>
                 <w:sz w:val="16"/>
                 <w:szCs w:val="16"/>
@@ -5389,7 +5402,7 @@
             <w:proofErr w:type="spellEnd"/>
             <w:r>
               <w:rPr>
-                <w:rFonts w:eastAsia="SimHei" w:cs="Times New Roman"/>
+                <w:rFonts w:asciiTheme="minorHAnsi" w:eastAsia="SimHei" w:hAnsiTheme="minorHAnsi" w:cs="Times New Roman"/>
                 <w:color w:val="7030A0"/>
                 <w:sz w:val="16"/>
                 <w:szCs w:val="16"/>
@@ -5399,7 +5412,7 @@
             <w:proofErr w:type="spellStart"/>
             <w:r>
               <w:rPr>
-                <w:rFonts w:eastAsia="SimHei" w:cs="Times New Roman"/>
+                <w:rFonts w:asciiTheme="minorHAnsi" w:eastAsia="SimHei" w:hAnsiTheme="minorHAnsi" w:cs="Times New Roman"/>
                 <w:color w:val="7030A0"/>
                 <w:sz w:val="16"/>
                 <w:szCs w:val="16"/>
@@ -5409,7 +5422,7 @@
             <w:proofErr w:type="spellEnd"/>
             <w:r>
               <w:rPr>
-                <w:rFonts w:eastAsia="SimHei" w:cs="Times New Roman"/>
+                <w:rFonts w:asciiTheme="minorHAnsi" w:eastAsia="SimHei" w:hAnsiTheme="minorHAnsi" w:cs="Times New Roman"/>
                 <w:color w:val="7030A0"/>
                 <w:sz w:val="16"/>
                 <w:szCs w:val="16"/>
@@ -5418,7 +5431,7 @@
             </w:r>
             <w:r>
               <w:rPr>
-                <w:rFonts w:eastAsia="SimHei" w:cs="Times New Roman"/>
+                <w:rFonts w:asciiTheme="minorHAnsi" w:eastAsia="SimHei" w:hAnsiTheme="minorHAnsi" w:cs="Times New Roman"/>
                 <w:sz w:val="16"/>
                 <w:szCs w:val="16"/>
               </w:rPr>
@@ -5427,7 +5440,7 @@
             <w:proofErr w:type="spellStart"/>
             <w:r>
               <w:rPr>
-                <w:rFonts w:eastAsia="SimHei" w:cs="Times New Roman"/>
+                <w:rFonts w:asciiTheme="minorHAnsi" w:eastAsia="SimHei" w:hAnsiTheme="minorHAnsi" w:cs="Times New Roman"/>
                 <w:sz w:val="16"/>
                 <w:szCs w:val="16"/>
               </w:rPr>
@@ -5436,7 +5449,7 @@
             <w:proofErr w:type="spellEnd"/>
             <w:r>
               <w:rPr>
-                <w:rFonts w:eastAsia="SimHei" w:cs="Times New Roman"/>
+                <w:rFonts w:asciiTheme="minorHAnsi" w:eastAsia="SimHei" w:hAnsiTheme="minorHAnsi" w:cs="Times New Roman"/>
                 <w:sz w:val="16"/>
                 <w:szCs w:val="16"/>
               </w:rPr>
@@ -5445,7 +5458,7 @@
             <w:proofErr w:type="spellStart"/>
             <w:r>
               <w:rPr>
-                <w:rFonts w:eastAsia="SimHei" w:cs="Times New Roman"/>
+                <w:rFonts w:asciiTheme="minorHAnsi" w:eastAsia="SimHei" w:hAnsiTheme="minorHAnsi" w:cs="Times New Roman"/>
                 <w:sz w:val="16"/>
                 <w:szCs w:val="16"/>
               </w:rPr>
@@ -5454,7 +5467,7 @@
             <w:proofErr w:type="spellEnd"/>
             <w:r>
               <w:rPr>
-                <w:rFonts w:eastAsia="SimHei" w:cs="Times New Roman"/>
+                <w:rFonts w:asciiTheme="minorHAnsi" w:eastAsia="SimHei" w:hAnsiTheme="minorHAnsi" w:cs="Times New Roman"/>
                 <w:sz w:val="16"/>
                 <w:szCs w:val="16"/>
               </w:rPr>
@@ -5463,7 +5476,7 @@
             <w:proofErr w:type="spellStart"/>
             <w:r>
               <w:rPr>
-                <w:rFonts w:eastAsia="SimHei" w:cs="Times New Roman"/>
+                <w:rFonts w:asciiTheme="minorHAnsi" w:eastAsia="SimHei" w:hAnsiTheme="minorHAnsi" w:cs="Times New Roman"/>
                 <w:sz w:val="16"/>
                 <w:szCs w:val="16"/>
               </w:rPr>
@@ -5472,7 +5485,7 @@
             <w:proofErr w:type="spellEnd"/>
             <w:r>
               <w:rPr>
-                <w:rFonts w:eastAsia="SimHei" w:cs="Times New Roman"/>
+                <w:rFonts w:asciiTheme="minorHAnsi" w:eastAsia="SimHei" w:hAnsiTheme="minorHAnsi" w:cs="Times New Roman"/>
                 <w:sz w:val="16"/>
                 <w:szCs w:val="16"/>
               </w:rPr>
@@ -5480,7 +5493,7 @@
             </w:r>
             <w:r>
               <w:rPr>
-                <w:rFonts w:eastAsia="SimHei" w:cs="Times New Roman"/>
+                <w:rFonts w:asciiTheme="minorHAnsi" w:eastAsia="SimHei" w:hAnsiTheme="minorHAnsi" w:cs="Times New Roman"/>
                 <w:color w:val="7030A0"/>
                 <w:sz w:val="16"/>
                 <w:szCs w:val="16"/>
@@ -5489,7 +5502,7 @@
             </w:r>
             <w:r>
               <w:rPr>
-                <w:rFonts w:eastAsia="SimHei" w:cs="Times New Roman"/>
+                <w:rFonts w:asciiTheme="minorHAnsi" w:eastAsia="SimHei" w:hAnsiTheme="minorHAnsi" w:cs="Times New Roman"/>
                 <w:sz w:val="16"/>
                 <w:szCs w:val="16"/>
               </w:rPr>
@@ -5497,7 +5510,7 @@
             </w:r>
             <w:r>
               <w:rPr>
-                <w:rFonts w:eastAsia="SimHei" w:cs="Times New Roman"/>
+                <w:rFonts w:asciiTheme="minorHAnsi" w:eastAsia="SimHei" w:hAnsiTheme="minorHAnsi" w:cs="Times New Roman"/>
                 <w:color w:val="7030A0"/>
                 <w:sz w:val="16"/>
                 <w:szCs w:val="16"/>
@@ -5511,7 +5524,7 @@
               <w:ind w:left="34"/>
               <w:contextualSpacing/>
               <w:rPr>
-                <w:rFonts w:ascii="Arial" w:eastAsia="SimHei" w:hAnsi="Arial" w:cs="Times New Roman"/>
+                <w:rFonts w:asciiTheme="minorHAnsi" w:eastAsia="SimHei" w:hAnsiTheme="minorHAnsi" w:cs="Times New Roman"/>
                 <w:color w:val="7030A0"/>
                 <w:sz w:val="16"/>
                 <w:szCs w:val="16"/>
@@ -5520,7 +5533,7 @@
             </w:pPr>
             <w:r>
               <w:rPr>
-                <w:rFonts w:ascii="Arial" w:eastAsia="SimHei" w:hAnsi="Arial" w:cs="Times New Roman"/>
+                <w:rFonts w:asciiTheme="minorHAnsi" w:eastAsia="SimHei" w:hAnsiTheme="minorHAnsi" w:cs="Times New Roman"/>
                 <w:color w:val="7030A0"/>
                 <w:sz w:val="16"/>
                 <w:szCs w:val="16"/>
@@ -5539,14 +5552,14 @@
               <w:ind w:left="176" w:hanging="142"/>
               <w:contextualSpacing/>
               <w:rPr>
-                <w:rFonts w:eastAsia="SimHei" w:cs="Times New Roman"/>
+                <w:rFonts w:asciiTheme="minorHAnsi" w:eastAsia="SimHei" w:hAnsiTheme="minorHAnsi" w:cs="Times New Roman"/>
                 <w:sz w:val="16"/>
                 <w:szCs w:val="16"/>
               </w:rPr>
             </w:pPr>
             <w:r>
               <w:rPr>
-                <w:rFonts w:eastAsia="SimHei" w:cs="Times New Roman"/>
+                <w:rFonts w:asciiTheme="minorHAnsi" w:eastAsia="SimHei" w:hAnsiTheme="minorHAnsi" w:cs="Times New Roman"/>
                 <w:color w:val="7030A0"/>
                 <w:sz w:val="16"/>
                 <w:szCs w:val="16"/>
@@ -5556,7 +5569,7 @@
             <w:proofErr w:type="spellStart"/>
             <w:r>
               <w:rPr>
-                <w:rFonts w:eastAsia="SimHei" w:cs="Times New Roman"/>
+                <w:rFonts w:asciiTheme="minorHAnsi" w:eastAsia="SimHei" w:hAnsiTheme="minorHAnsi" w:cs="Times New Roman"/>
                 <w:color w:val="7030A0"/>
                 <w:sz w:val="16"/>
                 <w:szCs w:val="16"/>
@@ -5566,7 +5579,7 @@
             <w:proofErr w:type="spellEnd"/>
             <w:r>
               <w:rPr>
-                <w:rFonts w:eastAsia="SimHei" w:cs="Times New Roman"/>
+                <w:rFonts w:asciiTheme="minorHAnsi" w:eastAsia="SimHei" w:hAnsiTheme="minorHAnsi" w:cs="Times New Roman"/>
                 <w:color w:val="7030A0"/>
                 <w:sz w:val="16"/>
                 <w:szCs w:val="16"/>
@@ -5576,7 +5589,7 @@
             <w:proofErr w:type="spellStart"/>
             <w:r>
               <w:rPr>
-                <w:rFonts w:eastAsia="SimHei" w:cs="Times New Roman"/>
+                <w:rFonts w:asciiTheme="minorHAnsi" w:eastAsia="SimHei" w:hAnsiTheme="minorHAnsi" w:cs="Times New Roman"/>
                 <w:sz w:val="16"/>
                 <w:szCs w:val="16"/>
               </w:rPr>
@@ -5585,7 +5598,7 @@
             <w:proofErr w:type="spellEnd"/>
             <w:r>
               <w:rPr>
-                <w:rFonts w:eastAsia="SimHei" w:cs="Times New Roman"/>
+                <w:rFonts w:asciiTheme="minorHAnsi" w:eastAsia="SimHei" w:hAnsiTheme="minorHAnsi" w:cs="Times New Roman"/>
                 <w:sz w:val="16"/>
                 <w:szCs w:val="16"/>
               </w:rPr>
@@ -5594,7 +5607,7 @@
             <w:proofErr w:type="spellStart"/>
             <w:r>
               <w:rPr>
-                <w:rFonts w:eastAsia="SimHei" w:cs="Times New Roman"/>
+                <w:rFonts w:asciiTheme="minorHAnsi" w:eastAsia="SimHei" w:hAnsiTheme="minorHAnsi" w:cs="Times New Roman"/>
                 <w:sz w:val="16"/>
                 <w:szCs w:val="16"/>
               </w:rPr>
@@ -5603,7 +5616,7 @@
             <w:proofErr w:type="spellEnd"/>
             <w:r>
               <w:rPr>
-                <w:rFonts w:eastAsia="SimHei" w:cs="Times New Roman"/>
+                <w:rFonts w:asciiTheme="minorHAnsi" w:eastAsia="SimHei" w:hAnsiTheme="minorHAnsi" w:cs="Times New Roman"/>
                 <w:sz w:val="16"/>
                 <w:szCs w:val="16"/>
               </w:rPr>
@@ -5612,7 +5625,7 @@
             <w:proofErr w:type="spellStart"/>
             <w:r>
               <w:rPr>
-                <w:rFonts w:eastAsia="SimHei" w:cs="Times New Roman"/>
+                <w:rFonts w:asciiTheme="minorHAnsi" w:eastAsia="SimHei" w:hAnsiTheme="minorHAnsi" w:cs="Times New Roman"/>
                 <w:sz w:val="16"/>
                 <w:szCs w:val="16"/>
               </w:rPr>
@@ -5621,7 +5634,7 @@
             <w:proofErr w:type="spellEnd"/>
             <w:r>
               <w:rPr>
-                <w:rFonts w:eastAsia="SimHei" w:cs="Times New Roman"/>
+                <w:rFonts w:asciiTheme="minorHAnsi" w:eastAsia="SimHei" w:hAnsiTheme="minorHAnsi" w:cs="Times New Roman"/>
                 <w:sz w:val="16"/>
                 <w:szCs w:val="16"/>
               </w:rPr>
@@ -5630,7 +5643,7 @@
             <w:proofErr w:type="spellStart"/>
             <w:r>
               <w:rPr>
-                <w:rFonts w:eastAsia="SimHei" w:cs="Times New Roman"/>
+                <w:rFonts w:asciiTheme="minorHAnsi" w:eastAsia="SimHei" w:hAnsiTheme="minorHAnsi" w:cs="Times New Roman"/>
                 <w:sz w:val="16"/>
                 <w:szCs w:val="16"/>
               </w:rPr>
@@ -5639,7 +5652,7 @@
             <w:proofErr w:type="spellEnd"/>
             <w:r>
               <w:rPr>
-                <w:rFonts w:eastAsia="SimHei" w:cs="Times New Roman"/>
+                <w:rFonts w:asciiTheme="minorHAnsi" w:eastAsia="SimHei" w:hAnsiTheme="minorHAnsi" w:cs="Times New Roman"/>
                 <w:sz w:val="16"/>
                 <w:szCs w:val="16"/>
               </w:rPr>
@@ -5648,7 +5661,7 @@
             <w:proofErr w:type="spellStart"/>
             <w:r>
               <w:rPr>
-                <w:rFonts w:eastAsia="SimHei" w:cs="Times New Roman"/>
+                <w:rFonts w:asciiTheme="minorHAnsi" w:eastAsia="SimHei" w:hAnsiTheme="minorHAnsi" w:cs="Times New Roman"/>
                 <w:sz w:val="16"/>
                 <w:szCs w:val="16"/>
               </w:rPr>
@@ -5657,7 +5670,7 @@
             <w:proofErr w:type="spellEnd"/>
             <w:r>
               <w:rPr>
-                <w:rFonts w:eastAsia="SimHei" w:cs="Times New Roman"/>
+                <w:rFonts w:asciiTheme="minorHAnsi" w:eastAsia="SimHei" w:hAnsiTheme="minorHAnsi" w:cs="Times New Roman"/>
                 <w:sz w:val="16"/>
                 <w:szCs w:val="16"/>
               </w:rPr>
@@ -5670,7 +5683,7 @@
               <w:ind w:left="34"/>
               <w:contextualSpacing/>
               <w:rPr>
-                <w:rFonts w:ascii="Arial" w:eastAsia="SimHei" w:hAnsi="Arial" w:cs="Times New Roman"/>
+                <w:rFonts w:asciiTheme="minorHAnsi" w:eastAsia="SimHei" w:hAnsiTheme="minorHAnsi" w:cs="Times New Roman"/>
                 <w:color w:val="7030A0"/>
                 <w:sz w:val="16"/>
                 <w:szCs w:val="16"/>
@@ -5679,7 +5692,7 @@
             </w:pPr>
             <w:r>
               <w:rPr>
-                <w:rFonts w:ascii="Arial" w:eastAsia="SimHei" w:hAnsi="Arial" w:cs="Times New Roman"/>
+                <w:rFonts w:asciiTheme="minorHAnsi" w:eastAsia="SimHei" w:hAnsiTheme="minorHAnsi" w:cs="Times New Roman"/>
                 <w:color w:val="7030A0"/>
                 <w:sz w:val="16"/>
                 <w:szCs w:val="16"/>
@@ -5698,14 +5711,14 @@
               <w:ind w:left="176" w:hanging="142"/>
               <w:contextualSpacing/>
               <w:rPr>
-                <w:rFonts w:eastAsia="SimHei" w:cs="Times New Roman"/>
+                <w:rFonts w:asciiTheme="minorHAnsi" w:eastAsia="SimHei" w:hAnsiTheme="minorHAnsi" w:cs="Times New Roman"/>
                 <w:sz w:val="16"/>
                 <w:szCs w:val="16"/>
               </w:rPr>
             </w:pPr>
             <w:r>
               <w:rPr>
-                <w:rFonts w:eastAsia="SimHei" w:cs="Times New Roman"/>
+                <w:rFonts w:asciiTheme="minorHAnsi" w:eastAsia="SimHei" w:hAnsiTheme="minorHAnsi" w:cs="Times New Roman"/>
                 <w:color w:val="7030A0"/>
                 <w:sz w:val="16"/>
                 <w:szCs w:val="16"/>
@@ -5715,7 +5728,7 @@
             <w:proofErr w:type="spellStart"/>
             <w:r>
               <w:rPr>
-                <w:rFonts w:eastAsia="SimHei" w:cs="Times New Roman"/>
+                <w:rFonts w:asciiTheme="minorHAnsi" w:eastAsia="SimHei" w:hAnsiTheme="minorHAnsi" w:cs="Times New Roman"/>
                 <w:color w:val="7030A0"/>
                 <w:sz w:val="16"/>
                 <w:szCs w:val="16"/>
@@ -5725,7 +5738,7 @@
             <w:proofErr w:type="spellEnd"/>
             <w:r>
               <w:rPr>
-                <w:rFonts w:eastAsia="SimHei" w:cs="Times New Roman"/>
+                <w:rFonts w:asciiTheme="minorHAnsi" w:eastAsia="SimHei" w:hAnsiTheme="minorHAnsi" w:cs="Times New Roman"/>
                 <w:color w:val="7030A0"/>
                 <w:sz w:val="16"/>
                 <w:szCs w:val="16"/>
@@ -5734,7 +5747,7 @@
             </w:r>
             <w:r>
               <w:rPr>
-                <w:rFonts w:eastAsia="SimHei" w:cs="Times New Roman"/>
+                <w:rFonts w:asciiTheme="minorHAnsi" w:eastAsia="SimHei" w:hAnsiTheme="minorHAnsi" w:cs="Times New Roman"/>
                 <w:sz w:val="16"/>
                 <w:szCs w:val="16"/>
               </w:rPr>
@@ -5742,7 +5755,7 @@
             </w:r>
             <w:r>
               <w:rPr>
-                <w:rFonts w:eastAsia="SimHei" w:cs="Times New Roman"/>
+                <w:rFonts w:asciiTheme="minorHAnsi" w:eastAsia="SimHei" w:hAnsiTheme="minorHAnsi" w:cs="Times New Roman"/>
                 <w:color w:val="7030A0"/>
                 <w:sz w:val="16"/>
                 <w:szCs w:val="16"/>
@@ -5752,7 +5765,7 @@
             <w:proofErr w:type="spellStart"/>
             <w:r>
               <w:rPr>
-                <w:rFonts w:eastAsia="SimHei" w:cs="Times New Roman"/>
+                <w:rFonts w:asciiTheme="minorHAnsi" w:eastAsia="SimHei" w:hAnsiTheme="minorHAnsi" w:cs="Times New Roman"/>
                 <w:color w:val="7030A0"/>
                 <w:sz w:val="16"/>
                 <w:szCs w:val="16"/>
@@ -5762,7 +5775,7 @@
             <w:proofErr w:type="spellEnd"/>
             <w:r>
               <w:rPr>
-                <w:rFonts w:eastAsia="SimHei" w:cs="Times New Roman"/>
+                <w:rFonts w:asciiTheme="minorHAnsi" w:eastAsia="SimHei" w:hAnsiTheme="minorHAnsi" w:cs="Times New Roman"/>
                 <w:color w:val="7030A0"/>
                 <w:sz w:val="16"/>
                 <w:szCs w:val="16"/>
@@ -5772,7 +5785,7 @@
             <w:proofErr w:type="spellStart"/>
             <w:r>
               <w:rPr>
-                <w:rFonts w:eastAsia="SimHei" w:cs="Times New Roman"/>
+                <w:rFonts w:asciiTheme="minorHAnsi" w:eastAsia="SimHei" w:hAnsiTheme="minorHAnsi" w:cs="Times New Roman"/>
                 <w:color w:val="7030A0"/>
                 <w:sz w:val="16"/>
                 <w:szCs w:val="16"/>
@@ -5782,7 +5795,7 @@
             <w:proofErr w:type="spellEnd"/>
             <w:r>
               <w:rPr>
-                <w:rFonts w:eastAsia="SimHei" w:cs="Times New Roman"/>
+                <w:rFonts w:asciiTheme="minorHAnsi" w:eastAsia="SimHei" w:hAnsiTheme="minorHAnsi" w:cs="Times New Roman"/>
                 <w:color w:val="7030A0"/>
                 <w:sz w:val="16"/>
                 <w:szCs w:val="16"/>
@@ -5791,7 +5804,7 @@
             </w:r>
             <w:r>
               <w:rPr>
-                <w:rFonts w:eastAsia="SimHei" w:cs="Times New Roman"/>
+                <w:rFonts w:asciiTheme="minorHAnsi" w:eastAsia="SimHei" w:hAnsiTheme="minorHAnsi" w:cs="Times New Roman"/>
                 <w:color w:val="7030A0"/>
                 <w:sz w:val="16"/>
                 <w:szCs w:val="16"/>
@@ -5802,7 +5815,7 @@
             <w:proofErr w:type="spellStart"/>
             <w:r>
               <w:rPr>
-                <w:rFonts w:eastAsia="SimHei" w:cs="Times New Roman"/>
+                <w:rFonts w:asciiTheme="minorHAnsi" w:eastAsia="SimHei" w:hAnsiTheme="minorHAnsi" w:cs="Times New Roman"/>
                 <w:color w:val="7030A0"/>
                 <w:sz w:val="16"/>
                 <w:szCs w:val="16"/>
@@ -5812,7 +5825,7 @@
             <w:proofErr w:type="spellEnd"/>
             <w:r>
               <w:rPr>
-                <w:rFonts w:eastAsia="SimHei" w:cs="Times New Roman"/>
+                <w:rFonts w:asciiTheme="minorHAnsi" w:eastAsia="SimHei" w:hAnsiTheme="minorHAnsi" w:cs="Times New Roman"/>
                 <w:color w:val="7030A0"/>
                 <w:sz w:val="16"/>
                 <w:szCs w:val="16"/>
@@ -5821,7 +5834,7 @@
             </w:r>
             <w:r>
               <w:rPr>
-                <w:rFonts w:eastAsia="SimHei" w:cs="Times New Roman"/>
+                <w:rFonts w:asciiTheme="minorHAnsi" w:eastAsia="SimHei" w:hAnsiTheme="minorHAnsi" w:cs="Times New Roman"/>
                 <w:sz w:val="16"/>
                 <w:szCs w:val="16"/>
               </w:rPr>
@@ -5830,7 +5843,7 @@
             <w:proofErr w:type="spellStart"/>
             <w:r>
               <w:rPr>
-                <w:rFonts w:eastAsia="SimHei" w:cs="Times New Roman"/>
+                <w:rFonts w:asciiTheme="minorHAnsi" w:eastAsia="SimHei" w:hAnsiTheme="minorHAnsi" w:cs="Times New Roman"/>
                 <w:sz w:val="16"/>
                 <w:szCs w:val="16"/>
               </w:rPr>
@@ -5839,7 +5852,7 @@
             <w:proofErr w:type="spellEnd"/>
             <w:r>
               <w:rPr>
-                <w:rFonts w:eastAsia="SimHei" w:cs="Times New Roman"/>
+                <w:rFonts w:asciiTheme="minorHAnsi" w:eastAsia="SimHei" w:hAnsiTheme="minorHAnsi" w:cs="Times New Roman"/>
                 <w:sz w:val="16"/>
                 <w:szCs w:val="16"/>
               </w:rPr>
@@ -5848,7 +5861,7 @@
             <w:proofErr w:type="spellStart"/>
             <w:r>
               <w:rPr>
-                <w:rFonts w:eastAsia="SimHei" w:cs="Times New Roman"/>
+                <w:rFonts w:asciiTheme="minorHAnsi" w:eastAsia="SimHei" w:hAnsiTheme="minorHAnsi" w:cs="Times New Roman"/>
                 <w:sz w:val="16"/>
                 <w:szCs w:val="16"/>
               </w:rPr>
@@ -5857,7 +5870,7 @@
             <w:proofErr w:type="spellEnd"/>
             <w:r>
               <w:rPr>
-                <w:rFonts w:eastAsia="SimHei" w:cs="Times New Roman"/>
+                <w:rFonts w:asciiTheme="minorHAnsi" w:eastAsia="SimHei" w:hAnsiTheme="minorHAnsi" w:cs="Times New Roman"/>
                 <w:sz w:val="16"/>
                 <w:szCs w:val="16"/>
               </w:rPr>
@@ -5866,7 +5879,7 @@
             <w:proofErr w:type="spellStart"/>
             <w:r>
               <w:rPr>
-                <w:rFonts w:eastAsia="SimHei" w:cs="Times New Roman"/>
+                <w:rFonts w:asciiTheme="minorHAnsi" w:eastAsia="SimHei" w:hAnsiTheme="minorHAnsi" w:cs="Times New Roman"/>
                 <w:sz w:val="16"/>
                 <w:szCs w:val="16"/>
               </w:rPr>
@@ -5875,7 +5888,7 @@
             <w:proofErr w:type="spellEnd"/>
             <w:r>
               <w:rPr>
-                <w:rFonts w:eastAsia="SimHei" w:cs="Times New Roman"/>
+                <w:rFonts w:asciiTheme="minorHAnsi" w:eastAsia="SimHei" w:hAnsiTheme="minorHAnsi" w:cs="Times New Roman"/>
                 <w:sz w:val="16"/>
                 <w:szCs w:val="16"/>
               </w:rPr>
@@ -5883,7 +5896,7 @@
             </w:r>
             <w:r>
               <w:rPr>
-                <w:rFonts w:eastAsia="SimHei" w:cs="Times New Roman"/>
+                <w:rFonts w:asciiTheme="minorHAnsi" w:eastAsia="SimHei" w:hAnsiTheme="minorHAnsi" w:cs="Times New Roman"/>
                 <w:color w:val="7030A0"/>
                 <w:sz w:val="16"/>
                 <w:szCs w:val="16"/>
@@ -5892,7 +5905,7 @@
             </w:r>
             <w:r>
               <w:rPr>
-                <w:rFonts w:eastAsia="SimHei" w:cs="Times New Roman"/>
+                <w:rFonts w:asciiTheme="minorHAnsi" w:eastAsia="SimHei" w:hAnsiTheme="minorHAnsi" w:cs="Times New Roman"/>
                 <w:sz w:val="16"/>
                 <w:szCs w:val="16"/>
               </w:rPr>
@@ -5900,7 +5913,7 @@
             </w:r>
             <w:r>
               <w:rPr>
-                <w:rFonts w:eastAsia="SimHei" w:cs="Times New Roman"/>
+                <w:rFonts w:asciiTheme="minorHAnsi" w:eastAsia="SimHei" w:hAnsiTheme="minorHAnsi" w:cs="Times New Roman"/>
                 <w:color w:val="7030A0"/>
                 <w:sz w:val="16"/>
                 <w:szCs w:val="16"/>
@@ -5914,7 +5927,7 @@
               <w:ind w:left="34"/>
               <w:contextualSpacing/>
               <w:rPr>
-                <w:rFonts w:ascii="Arial" w:eastAsia="SimHei" w:hAnsi="Arial" w:cs="Times New Roman"/>
+                <w:rFonts w:asciiTheme="minorHAnsi" w:eastAsia="SimHei" w:hAnsiTheme="minorHAnsi" w:cs="Times New Roman"/>
                 <w:color w:val="7030A0"/>
                 <w:sz w:val="16"/>
                 <w:szCs w:val="16"/>
@@ -5923,7 +5936,7 @@
             </w:pPr>
             <w:r>
               <w:rPr>
-                <w:rFonts w:ascii="Arial" w:eastAsia="SimHei" w:hAnsi="Arial" w:cs="Times New Roman"/>
+                <w:rFonts w:asciiTheme="minorHAnsi" w:eastAsia="SimHei" w:hAnsiTheme="minorHAnsi" w:cs="Times New Roman"/>
                 <w:color w:val="7030A0"/>
                 <w:sz w:val="16"/>
                 <w:szCs w:val="16"/>
@@ -5942,14 +5955,14 @@
               <w:ind w:left="176" w:hanging="142"/>
               <w:contextualSpacing/>
               <w:rPr>
-                <w:rFonts w:eastAsia="SimHei" w:cs="Times New Roman"/>
+                <w:rFonts w:asciiTheme="minorHAnsi" w:eastAsia="SimHei" w:hAnsiTheme="minorHAnsi" w:cs="Times New Roman"/>
                 <w:sz w:val="16"/>
                 <w:szCs w:val="16"/>
               </w:rPr>
             </w:pPr>
             <w:r>
               <w:rPr>
-                <w:rFonts w:eastAsia="SimHei" w:cs="Times New Roman"/>
+                <w:rFonts w:asciiTheme="minorHAnsi" w:eastAsia="SimHei" w:hAnsiTheme="minorHAnsi" w:cs="Times New Roman"/>
                 <w:color w:val="7030A0"/>
                 <w:sz w:val="16"/>
                 <w:szCs w:val="16"/>
@@ -5959,7 +5972,7 @@
             <w:proofErr w:type="spellStart"/>
             <w:r>
               <w:rPr>
-                <w:rFonts w:eastAsia="SimHei" w:cs="Times New Roman"/>
+                <w:rFonts w:asciiTheme="minorHAnsi" w:eastAsia="SimHei" w:hAnsiTheme="minorHAnsi" w:cs="Times New Roman"/>
                 <w:color w:val="7030A0"/>
                 <w:sz w:val="16"/>
                 <w:szCs w:val="16"/>
@@ -5969,7 +5982,7 @@
             <w:proofErr w:type="spellEnd"/>
             <w:r>
               <w:rPr>
-                <w:rFonts w:eastAsia="SimHei" w:cs="Times New Roman"/>
+                <w:rFonts w:asciiTheme="minorHAnsi" w:eastAsia="SimHei" w:hAnsiTheme="minorHAnsi" w:cs="Times New Roman"/>
                 <w:color w:val="7030A0"/>
                 <w:sz w:val="16"/>
                 <w:szCs w:val="16"/>
@@ -5978,7 +5991,7 @@
             </w:r>
             <w:r>
               <w:rPr>
-                <w:rFonts w:eastAsia="SimHei" w:cs="Times New Roman"/>
+                <w:rFonts w:asciiTheme="minorHAnsi" w:eastAsia="SimHei" w:hAnsiTheme="minorHAnsi" w:cs="Times New Roman"/>
                 <w:sz w:val="16"/>
                 <w:szCs w:val="16"/>
               </w:rPr>
@@ -5987,7 +6000,7 @@
             <w:proofErr w:type="spellStart"/>
             <w:r>
               <w:rPr>
-                <w:rFonts w:eastAsia="SimHei" w:cs="Times New Roman"/>
+                <w:rFonts w:asciiTheme="minorHAnsi" w:eastAsia="SimHei" w:hAnsiTheme="minorHAnsi" w:cs="Times New Roman"/>
                 <w:sz w:val="16"/>
                 <w:szCs w:val="16"/>
               </w:rPr>
@@ -5996,7 +6009,7 @@
             <w:proofErr w:type="spellEnd"/>
             <w:r>
               <w:rPr>
-                <w:rFonts w:eastAsia="SimHei" w:cs="Times New Roman"/>
+                <w:rFonts w:asciiTheme="minorHAnsi" w:eastAsia="SimHei" w:hAnsiTheme="minorHAnsi" w:cs="Times New Roman"/>
                 <w:sz w:val="16"/>
                 <w:szCs w:val="16"/>
               </w:rPr>
@@ -6005,7 +6018,7 @@
             <w:proofErr w:type="spellStart"/>
             <w:r>
               <w:rPr>
-                <w:rFonts w:eastAsia="SimHei" w:cs="Times New Roman"/>
+                <w:rFonts w:asciiTheme="minorHAnsi" w:eastAsia="SimHei" w:hAnsiTheme="minorHAnsi" w:cs="Times New Roman"/>
                 <w:sz w:val="16"/>
                 <w:szCs w:val="16"/>
               </w:rPr>
@@ -6014,7 +6027,7 @@
             <w:proofErr w:type="spellEnd"/>
             <w:r>
               <w:rPr>
-                <w:rFonts w:eastAsia="SimHei" w:cs="Times New Roman"/>
+                <w:rFonts w:asciiTheme="minorHAnsi" w:eastAsia="SimHei" w:hAnsiTheme="minorHAnsi" w:cs="Times New Roman"/>
                 <w:sz w:val="16"/>
                 <w:szCs w:val="16"/>
               </w:rPr>
@@ -6023,7 +6036,7 @@
             <w:proofErr w:type="spellStart"/>
             <w:r>
               <w:rPr>
-                <w:rFonts w:eastAsia="SimHei" w:cs="Times New Roman"/>
+                <w:rFonts w:asciiTheme="minorHAnsi" w:eastAsia="SimHei" w:hAnsiTheme="minorHAnsi" w:cs="Times New Roman"/>
                 <w:sz w:val="16"/>
                 <w:szCs w:val="16"/>
               </w:rPr>
@@ -6032,7 +6045,7 @@
             <w:proofErr w:type="spellEnd"/>
             <w:r>
               <w:rPr>
-                <w:rFonts w:eastAsia="SimHei" w:cs="Times New Roman"/>
+                <w:rFonts w:asciiTheme="minorHAnsi" w:eastAsia="SimHei" w:hAnsiTheme="minorHAnsi" w:cs="Times New Roman"/>
                 <w:sz w:val="16"/>
                 <w:szCs w:val="16"/>
               </w:rPr>
@@ -6041,7 +6054,7 @@
             <w:proofErr w:type="spellStart"/>
             <w:r>
               <w:rPr>
-                <w:rFonts w:eastAsia="SimHei" w:cs="Times New Roman"/>
+                <w:rFonts w:asciiTheme="minorHAnsi" w:eastAsia="SimHei" w:hAnsiTheme="minorHAnsi" w:cs="Times New Roman"/>
                 <w:sz w:val="16"/>
                 <w:szCs w:val="16"/>
               </w:rPr>
@@ -6050,7 +6063,7 @@
             <w:proofErr w:type="spellEnd"/>
             <w:r>
               <w:rPr>
-                <w:rFonts w:eastAsia="SimHei" w:cs="Times New Roman"/>
+                <w:rFonts w:asciiTheme="minorHAnsi" w:eastAsia="SimHei" w:hAnsiTheme="minorHAnsi" w:cs="Times New Roman"/>
                 <w:sz w:val="16"/>
                 <w:szCs w:val="16"/>
               </w:rPr>
@@ -6063,7 +6076,7 @@
               <w:ind w:left="34"/>
               <w:contextualSpacing/>
               <w:rPr>
-                <w:rFonts w:ascii="Arial" w:eastAsia="SimHei" w:hAnsi="Arial" w:cs="Times New Roman"/>
+                <w:rFonts w:asciiTheme="minorHAnsi" w:eastAsia="SimHei" w:hAnsiTheme="minorHAnsi" w:cs="Times New Roman"/>
                 <w:color w:val="7030A0"/>
                 <w:sz w:val="16"/>
                 <w:szCs w:val="16"/>
@@ -6072,7 +6085,7 @@
             </w:pPr>
             <w:r>
               <w:rPr>
-                <w:rFonts w:ascii="Arial" w:eastAsia="SimHei" w:hAnsi="Arial" w:cs="Times New Roman"/>
+                <w:rFonts w:asciiTheme="minorHAnsi" w:eastAsia="SimHei" w:hAnsiTheme="minorHAnsi" w:cs="Times New Roman"/>
                 <w:color w:val="7030A0"/>
                 <w:sz w:val="16"/>
                 <w:szCs w:val="16"/>
@@ -6091,14 +6104,14 @@
               <w:ind w:left="176" w:hanging="142"/>
               <w:contextualSpacing/>
               <w:rPr>
-                <w:rFonts w:eastAsia="SimHei" w:cs="Times New Roman"/>
+                <w:rFonts w:asciiTheme="minorHAnsi" w:eastAsia="SimHei" w:hAnsiTheme="minorHAnsi" w:cs="Times New Roman"/>
                 <w:sz w:val="16"/>
                 <w:szCs w:val="16"/>
               </w:rPr>
             </w:pPr>
             <w:r>
               <w:rPr>
-                <w:rFonts w:eastAsia="SimHei" w:cs="Times New Roman"/>
+                <w:rFonts w:asciiTheme="minorHAnsi" w:eastAsia="SimHei" w:hAnsiTheme="minorHAnsi" w:cs="Times New Roman"/>
                 <w:color w:val="7030A0"/>
                 <w:sz w:val="16"/>
                 <w:szCs w:val="16"/>
@@ -6108,7 +6121,7 @@
             <w:proofErr w:type="spellStart"/>
             <w:r>
               <w:rPr>
-                <w:rFonts w:eastAsia="SimHei" w:cs="Times New Roman"/>
+                <w:rFonts w:asciiTheme="minorHAnsi" w:eastAsia="SimHei" w:hAnsiTheme="minorHAnsi" w:cs="Times New Roman"/>
                 <w:color w:val="7030A0"/>
                 <w:sz w:val="16"/>
                 <w:szCs w:val="16"/>
@@ -6118,7 +6131,7 @@
             <w:proofErr w:type="spellEnd"/>
             <w:r>
               <w:rPr>
-                <w:rFonts w:eastAsia="SimHei" w:cs="Times New Roman"/>
+                <w:rFonts w:asciiTheme="minorHAnsi" w:eastAsia="SimHei" w:hAnsiTheme="minorHAnsi" w:cs="Times New Roman"/>
                 <w:color w:val="7030A0"/>
                 <w:sz w:val="16"/>
                 <w:szCs w:val="16"/>
@@ -6128,7 +6141,7 @@
             <w:proofErr w:type="spellStart"/>
             <w:r>
               <w:rPr>
-                <w:rFonts w:eastAsia="SimHei" w:cs="Times New Roman"/>
+                <w:rFonts w:asciiTheme="minorHAnsi" w:eastAsia="SimHei" w:hAnsiTheme="minorHAnsi" w:cs="Times New Roman"/>
                 <w:color w:val="7030A0"/>
                 <w:sz w:val="16"/>
                 <w:szCs w:val="16"/>
@@ -6138,7 +6151,7 @@
             <w:proofErr w:type="spellEnd"/>
             <w:r>
               <w:rPr>
-                <w:rFonts w:eastAsia="SimHei" w:cs="Times New Roman"/>
+                <w:rFonts w:asciiTheme="minorHAnsi" w:eastAsia="SimHei" w:hAnsiTheme="minorHAnsi" w:cs="Times New Roman"/>
                 <w:color w:val="7030A0"/>
                 <w:sz w:val="16"/>
                 <w:szCs w:val="16"/>
@@ -6148,7 +6161,7 @@
             <w:proofErr w:type="spellStart"/>
             <w:r>
               <w:rPr>
-                <w:rFonts w:eastAsia="SimHei" w:cs="Times New Roman"/>
+                <w:rFonts w:asciiTheme="minorHAnsi" w:eastAsia="SimHei" w:hAnsiTheme="minorHAnsi" w:cs="Times New Roman"/>
                 <w:color w:val="7030A0"/>
                 <w:sz w:val="16"/>
                 <w:szCs w:val="16"/>
@@ -6158,7 +6171,7 @@
             <w:proofErr w:type="spellEnd"/>
             <w:r>
               <w:rPr>
-                <w:rFonts w:eastAsia="SimHei" w:cs="Times New Roman"/>
+                <w:rFonts w:asciiTheme="minorHAnsi" w:eastAsia="SimHei" w:hAnsiTheme="minorHAnsi" w:cs="Times New Roman"/>
                 <w:color w:val="7030A0"/>
                 <w:sz w:val="16"/>
                 <w:szCs w:val="16"/>
@@ -6168,7 +6181,7 @@
             <w:proofErr w:type="spellStart"/>
             <w:r>
               <w:rPr>
-                <w:rFonts w:eastAsia="SimHei" w:cs="Times New Roman"/>
+                <w:rFonts w:asciiTheme="minorHAnsi" w:eastAsia="SimHei" w:hAnsiTheme="minorHAnsi" w:cs="Times New Roman"/>
                 <w:color w:val="7030A0"/>
                 <w:sz w:val="16"/>
                 <w:szCs w:val="16"/>
@@ -6178,7 +6191,7 @@
             <w:proofErr w:type="spellEnd"/>
             <w:r>
               <w:rPr>
-                <w:rFonts w:eastAsia="SimHei" w:cs="Times New Roman"/>
+                <w:rFonts w:asciiTheme="minorHAnsi" w:eastAsia="SimHei" w:hAnsiTheme="minorHAnsi" w:cs="Times New Roman"/>
                 <w:color w:val="7030A0"/>
                 <w:sz w:val="16"/>
                 <w:szCs w:val="16"/>
@@ -6187,7 +6200,7 @@
             </w:r>
             <w:r>
               <w:rPr>
-                <w:rFonts w:eastAsia="SimHei" w:cs="Times New Roman"/>
+                <w:rFonts w:asciiTheme="minorHAnsi" w:eastAsia="SimHei" w:hAnsiTheme="minorHAnsi" w:cs="Times New Roman"/>
                 <w:sz w:val="16"/>
                 <w:szCs w:val="16"/>
               </w:rPr>
@@ -6196,7 +6209,7 @@
             <w:proofErr w:type="spellStart"/>
             <w:r>
               <w:rPr>
-                <w:rFonts w:eastAsia="SimHei" w:cs="Times New Roman"/>
+                <w:rFonts w:asciiTheme="minorHAnsi" w:eastAsia="SimHei" w:hAnsiTheme="minorHAnsi" w:cs="Times New Roman"/>
                 <w:sz w:val="16"/>
                 <w:szCs w:val="16"/>
               </w:rPr>
@@ -6205,7 +6218,7 @@
             <w:proofErr w:type="spellEnd"/>
             <w:r>
               <w:rPr>
-                <w:rFonts w:eastAsia="SimHei" w:cs="Times New Roman"/>
+                <w:rFonts w:asciiTheme="minorHAnsi" w:eastAsia="SimHei" w:hAnsiTheme="minorHAnsi" w:cs="Times New Roman"/>
                 <w:sz w:val="16"/>
                 <w:szCs w:val="16"/>
               </w:rPr>
@@ -6214,7 +6227,7 @@
             <w:proofErr w:type="spellStart"/>
             <w:r>
               <w:rPr>
-                <w:rFonts w:eastAsia="SimHei" w:cs="Times New Roman"/>
+                <w:rFonts w:asciiTheme="minorHAnsi" w:eastAsia="SimHei" w:hAnsiTheme="minorHAnsi" w:cs="Times New Roman"/>
                 <w:sz w:val="16"/>
                 <w:szCs w:val="16"/>
               </w:rPr>
@@ -6223,7 +6236,7 @@
             <w:proofErr w:type="spellEnd"/>
             <w:r>
               <w:rPr>
-                <w:rFonts w:eastAsia="SimHei" w:cs="Times New Roman"/>
+                <w:rFonts w:asciiTheme="minorHAnsi" w:eastAsia="SimHei" w:hAnsiTheme="minorHAnsi" w:cs="Times New Roman"/>
                 <w:sz w:val="16"/>
                 <w:szCs w:val="16"/>
               </w:rPr>
@@ -6232,7 +6245,7 @@
             <w:proofErr w:type="spellStart"/>
             <w:r>
               <w:rPr>
-                <w:rFonts w:eastAsia="SimHei" w:cs="Times New Roman"/>
+                <w:rFonts w:asciiTheme="minorHAnsi" w:eastAsia="SimHei" w:hAnsiTheme="minorHAnsi" w:cs="Times New Roman"/>
                 <w:sz w:val="16"/>
                 <w:szCs w:val="16"/>
               </w:rPr>
@@ -6241,7 +6254,7 @@
             <w:proofErr w:type="spellEnd"/>
             <w:r>
               <w:rPr>
-                <w:rFonts w:eastAsia="SimHei" w:cs="Times New Roman"/>
+                <w:rFonts w:asciiTheme="minorHAnsi" w:eastAsia="SimHei" w:hAnsiTheme="minorHAnsi" w:cs="Times New Roman"/>
                 <w:sz w:val="16"/>
                 <w:szCs w:val="16"/>
               </w:rPr>
@@ -6249,7 +6262,7 @@
             </w:r>
             <w:r>
               <w:rPr>
-                <w:rFonts w:eastAsia="SimHei" w:cs="Times New Roman"/>
+                <w:rFonts w:asciiTheme="minorHAnsi" w:eastAsia="SimHei" w:hAnsiTheme="minorHAnsi" w:cs="Times New Roman"/>
                 <w:color w:val="7030A0"/>
                 <w:sz w:val="16"/>
                 <w:szCs w:val="16"/>
@@ -6263,7 +6276,7 @@
               <w:ind w:left="34"/>
               <w:contextualSpacing/>
               <w:rPr>
-                <w:rFonts w:ascii="Arial" w:eastAsia="SimHei" w:hAnsi="Arial" w:cs="Times New Roman"/>
+                <w:rFonts w:asciiTheme="minorHAnsi" w:eastAsia="SimHei" w:hAnsiTheme="minorHAnsi" w:cs="Times New Roman"/>
                 <w:color w:val="7030A0"/>
                 <w:sz w:val="16"/>
                 <w:szCs w:val="16"/>
@@ -6272,7 +6285,7 @@
             </w:pPr>
             <w:r>
               <w:rPr>
-                <w:rFonts w:ascii="Arial" w:eastAsia="SimHei" w:hAnsi="Arial" w:cs="Times New Roman"/>
+                <w:rFonts w:asciiTheme="minorHAnsi" w:eastAsia="SimHei" w:hAnsiTheme="minorHAnsi" w:cs="Times New Roman"/>
                 <w:color w:val="7030A0"/>
                 <w:sz w:val="16"/>
                 <w:szCs w:val="16"/>
@@ -6286,7 +6299,7 @@
               <w:spacing w:before="0" w:after="0" w:line="240" w:lineRule="auto"/>
               <w:contextualSpacing/>
               <w:rPr>
-                <w:rFonts w:ascii="Arial" w:eastAsia="SimHei" w:hAnsi="Arial" w:cs="Times New Roman"/>
+                <w:rFonts w:asciiTheme="minorHAnsi" w:eastAsia="SimHei" w:hAnsiTheme="minorHAnsi" w:cs="Times New Roman"/>
                 <w:color w:val="7030A0"/>
                 <w:sz w:val="16"/>
                 <w:szCs w:val="16"/>
@@ -6295,7 +6308,7 @@
             </w:pPr>
             <w:r>
               <w:rPr>
-                <w:rFonts w:ascii="Arial" w:eastAsia="SimHei" w:hAnsi="Arial" w:cs="Times New Roman"/>
+                <w:rFonts w:asciiTheme="minorHAnsi" w:eastAsia="SimHei" w:hAnsiTheme="minorHAnsi" w:cs="Times New Roman"/>
                 <w:color w:val="7030A0"/>
                 <w:sz w:val="16"/>
                 <w:szCs w:val="16"/>
@@ -6309,7 +6322,7 @@
               <w:spacing w:before="0" w:after="0" w:line="240" w:lineRule="auto"/>
               <w:contextualSpacing/>
               <w:rPr>
-                <w:rFonts w:ascii="Arial" w:eastAsia="SimHei" w:hAnsi="Arial" w:cs="Times New Roman"/>
+                <w:rFonts w:asciiTheme="minorHAnsi" w:eastAsia="SimHei" w:hAnsiTheme="minorHAnsi" w:cs="Times New Roman"/>
                 <w:color w:val="7030A0"/>
                 <w:sz w:val="16"/>
                 <w:szCs w:val="16"/>
@@ -6318,7 +6331,7 @@
             </w:pPr>
             <w:r>
               <w:rPr>
-                <w:rFonts w:ascii="Arial" w:eastAsia="SimHei" w:hAnsi="Arial" w:cs="Times New Roman"/>
+                <w:rFonts w:asciiTheme="minorHAnsi" w:eastAsia="SimHei" w:hAnsiTheme="minorHAnsi" w:cs="Times New Roman"/>
                 <w:color w:val="7030A0"/>
                 <w:sz w:val="16"/>
                 <w:szCs w:val="16"/>
@@ -6332,7 +6345,7 @@
               <w:spacing w:before="0" w:after="0" w:line="240" w:lineRule="auto"/>
               <w:contextualSpacing/>
               <w:rPr>
-                <w:rFonts w:ascii="Arial" w:eastAsia="SimHei" w:hAnsi="Arial" w:cs="Times New Roman"/>
+                <w:rFonts w:asciiTheme="minorHAnsi" w:eastAsia="SimHei" w:hAnsiTheme="minorHAnsi" w:cs="Times New Roman"/>
                 <w:color w:val="7030A0"/>
                 <w:sz w:val="16"/>
                 <w:szCs w:val="16"/>
@@ -6341,7 +6354,7 @@
             </w:pPr>
             <w:r>
               <w:rPr>
-                <w:rFonts w:ascii="Arial" w:eastAsia="SimHei" w:hAnsi="Arial" w:cs="Times New Roman"/>
+                <w:rFonts w:asciiTheme="minorHAnsi" w:eastAsia="SimHei" w:hAnsiTheme="minorHAnsi" w:cs="Times New Roman"/>
                 <w:color w:val="7030A0"/>
                 <w:sz w:val="16"/>
                 <w:szCs w:val="16"/>
@@ -6355,7 +6368,7 @@
               <w:spacing w:before="0" w:after="0" w:line="240" w:lineRule="auto"/>
               <w:contextualSpacing/>
               <w:rPr>
-                <w:rFonts w:ascii="Arial" w:eastAsia="SimHei" w:hAnsi="Arial" w:cs="Times New Roman"/>
+                <w:rFonts w:asciiTheme="minorHAnsi" w:eastAsia="SimHei" w:hAnsiTheme="minorHAnsi" w:cs="Times New Roman"/>
                 <w:color w:val="7030A0"/>
                 <w:sz w:val="16"/>
                 <w:szCs w:val="16"/>
@@ -6364,7 +6377,7 @@
             </w:pPr>
             <w:r>
               <w:rPr>
-                <w:rFonts w:ascii="Arial" w:eastAsia="SimHei" w:hAnsi="Arial" w:cs="Times New Roman"/>
+                <w:rFonts w:asciiTheme="minorHAnsi" w:eastAsia="SimHei" w:hAnsiTheme="minorHAnsi" w:cs="Times New Roman"/>
                 <w:color w:val="7030A0"/>
                 <w:sz w:val="16"/>
                 <w:szCs w:val="16"/>
@@ -6378,7 +6391,7 @@
               <w:spacing w:before="0" w:after="0" w:line="240" w:lineRule="auto"/>
               <w:contextualSpacing/>
               <w:rPr>
-                <w:rFonts w:ascii="Arial" w:eastAsia="SimHei" w:hAnsi="Arial" w:cs="Times New Roman"/>
+                <w:rFonts w:asciiTheme="minorHAnsi" w:eastAsia="SimHei" w:hAnsiTheme="minorHAnsi" w:cs="Times New Roman"/>
                 <w:color w:val="7030A0"/>
                 <w:sz w:val="16"/>
                 <w:szCs w:val="16"/>
@@ -6387,7 +6400,7 @@
             </w:pPr>
             <w:r>
               <w:rPr>
-                <w:rFonts w:ascii="Arial" w:eastAsia="SimHei" w:hAnsi="Arial" w:cs="Times New Roman"/>
+                <w:rFonts w:asciiTheme="minorHAnsi" w:eastAsia="SimHei" w:hAnsiTheme="minorHAnsi" w:cs="Times New Roman"/>
                 <w:color w:val="7030A0"/>
                 <w:sz w:val="16"/>
                 <w:szCs w:val="16"/>
@@ -6401,7 +6414,7 @@
               <w:spacing w:before="0" w:after="0" w:line="240" w:lineRule="auto"/>
               <w:contextualSpacing/>
               <w:rPr>
-                <w:rFonts w:ascii="Arial" w:eastAsia="SimHei" w:hAnsi="Arial" w:cs="Times New Roman"/>
+                <w:rFonts w:asciiTheme="minorHAnsi" w:eastAsia="SimHei" w:hAnsiTheme="minorHAnsi" w:cs="Times New Roman"/>
                 <w:color w:val="7030A0"/>
                 <w:sz w:val="16"/>
                 <w:szCs w:val="16"/>
@@ -6410,7 +6423,7 @@
             </w:pPr>
             <w:r>
               <w:rPr>
-                <w:rFonts w:ascii="Arial" w:eastAsia="SimHei" w:hAnsi="Arial" w:cs="Times New Roman"/>
+                <w:rFonts w:asciiTheme="minorHAnsi" w:eastAsia="SimHei" w:hAnsiTheme="minorHAnsi" w:cs="Times New Roman"/>
                 <w:color w:val="7030A0"/>
                 <w:sz w:val="16"/>
                 <w:szCs w:val="16"/>
@@ -6424,7 +6437,7 @@
               <w:spacing w:before="0" w:after="0" w:line="240" w:lineRule="auto"/>
               <w:contextualSpacing/>
               <w:rPr>
-                <w:rFonts w:ascii="Arial" w:eastAsia="SimHei" w:hAnsi="Arial" w:cs="Times New Roman"/>
+                <w:rFonts w:asciiTheme="minorHAnsi" w:eastAsia="SimHei" w:hAnsiTheme="minorHAnsi" w:cs="Times New Roman"/>
                 <w:color w:val="7030A0"/>
                 <w:sz w:val="16"/>
                 <w:szCs w:val="16"/>
@@ -6433,7 +6446,7 @@
             </w:pPr>
             <w:r>
               <w:rPr>
-                <w:rFonts w:ascii="Arial" w:eastAsia="SimHei" w:hAnsi="Arial" w:cs="Times New Roman"/>
+                <w:rFonts w:asciiTheme="minorHAnsi" w:eastAsia="SimHei" w:hAnsiTheme="minorHAnsi" w:cs="Times New Roman"/>
                 <w:color w:val="7030A0"/>
                 <w:sz w:val="16"/>
                 <w:szCs w:val="16"/>
@@ -6447,7 +6460,7 @@
               <w:spacing w:before="0" w:after="0" w:line="240" w:lineRule="auto"/>
               <w:contextualSpacing/>
               <w:rPr>
-                <w:rFonts w:ascii="Arial" w:eastAsia="SimHei" w:hAnsi="Arial" w:cs="Times New Roman"/>
+                <w:rFonts w:asciiTheme="minorHAnsi" w:eastAsia="SimHei" w:hAnsiTheme="minorHAnsi" w:cs="Times New Roman"/>
                 <w:color w:val="7030A0"/>
                 <w:sz w:val="16"/>
                 <w:szCs w:val="16"/>
@@ -6456,7 +6469,7 @@
             </w:pPr>
             <w:r>
               <w:rPr>
-                <w:rFonts w:ascii="Arial" w:eastAsia="SimHei" w:hAnsi="Arial" w:cs="Times New Roman"/>
+                <w:rFonts w:asciiTheme="minorHAnsi" w:eastAsia="SimHei" w:hAnsiTheme="minorHAnsi" w:cs="Times New Roman"/>
                 <w:color w:val="141313"/>
                 <w:sz w:val="16"/>
                 <w:szCs w:val="16"/>
@@ -6466,7 +6479,7 @@
             </w:r>
             <w:r>
               <w:rPr>
-                <w:rFonts w:ascii="Arial" w:eastAsia="SimHei" w:hAnsi="Arial" w:cs="Times New Roman"/>
+                <w:rFonts w:asciiTheme="minorHAnsi" w:eastAsia="SimHei" w:hAnsiTheme="minorHAnsi" w:cs="Times New Roman"/>
                 <w:color w:val="7030A0"/>
                 <w:sz w:val="16"/>
                 <w:szCs w:val="16"/>
@@ -6480,7 +6493,7 @@
               <w:spacing w:before="0" w:after="0" w:line="240" w:lineRule="auto"/>
               <w:contextualSpacing/>
               <w:rPr>
-                <w:rFonts w:ascii="Arial" w:eastAsia="SimHei" w:hAnsi="Arial" w:cs="Times New Roman"/>
+                <w:rFonts w:asciiTheme="minorHAnsi" w:eastAsia="SimHei" w:hAnsiTheme="minorHAnsi" w:cs="Times New Roman"/>
                 <w:color w:val="7030A0"/>
                 <w:sz w:val="16"/>
                 <w:szCs w:val="16"/>
@@ -6489,7 +6502,7 @@
             </w:pPr>
             <w:r>
               <w:rPr>
-                <w:rFonts w:ascii="Arial" w:eastAsia="SimHei" w:hAnsi="Arial" w:cs="Times New Roman"/>
+                <w:rFonts w:asciiTheme="minorHAnsi" w:eastAsia="SimHei" w:hAnsiTheme="minorHAnsi" w:cs="Times New Roman"/>
                 <w:color w:val="7030A0"/>
                 <w:sz w:val="16"/>
                 <w:szCs w:val="16"/>
@@ -6503,13 +6516,14 @@
               <w:spacing w:before="0" w:after="0" w:line="240" w:lineRule="auto"/>
               <w:contextualSpacing/>
               <w:rPr>
+                <w:rFonts w:asciiTheme="minorHAnsi" w:hAnsiTheme="minorHAnsi"/>
                 <w:sz w:val="16"/>
                 <w:szCs w:val="16"/>
               </w:rPr>
             </w:pPr>
             <w:r>
               <w:rPr>
-                <w:rFonts w:ascii="Arial" w:eastAsia="SimHei" w:hAnsi="Arial" w:cs="Times New Roman"/>
+                <w:rFonts w:asciiTheme="minorHAnsi" w:eastAsia="SimHei" w:hAnsiTheme="minorHAnsi" w:cs="Times New Roman"/>
                 <w:color w:val="7030A0"/>
                 <w:sz w:val="16"/>
                 <w:szCs w:val="16"/>
@@ -6527,7 +6541,7 @@
             <w:pPr>
               <w:spacing w:before="0" w:after="0" w:line="240" w:lineRule="auto"/>
               <w:rPr>
-                <w:rFonts w:ascii="Arial" w:eastAsia="SimHei" w:hAnsi="Arial" w:cs="Times New Roman"/>
+                <w:rFonts w:asciiTheme="minorHAnsi" w:eastAsia="SimHei" w:hAnsiTheme="minorHAnsi" w:cs="Times New Roman"/>
                 <w:color w:val="7030A0"/>
                 <w:sz w:val="16"/>
                 <w:szCs w:val="16"/>
@@ -6536,7 +6550,7 @@
             </w:pPr>
             <w:r>
               <w:rPr>
-                <w:rFonts w:ascii="Arial" w:eastAsia="SimHei" w:hAnsi="Arial" w:cs="Times New Roman"/>
+                <w:rFonts w:asciiTheme="minorHAnsi" w:eastAsia="SimHei" w:hAnsiTheme="minorHAnsi" w:cs="Times New Roman"/>
                 <w:color w:val="7030A0"/>
                 <w:sz w:val="16"/>
                 <w:szCs w:val="16"/>
@@ -6548,7 +6562,7 @@
             <w:proofErr w:type="spellStart"/>
             <w:r>
               <w:rPr>
-                <w:rFonts w:ascii="Arial" w:eastAsia="SimHei" w:hAnsi="Arial" w:cs="Times New Roman"/>
+                <w:rFonts w:asciiTheme="minorHAnsi" w:eastAsia="SimHei" w:hAnsiTheme="minorHAnsi" w:cs="Times New Roman"/>
                 <w:color w:val="7030A0"/>
                 <w:sz w:val="16"/>
                 <w:szCs w:val="16"/>
@@ -6559,7 +6573,7 @@
             <w:proofErr w:type="spellEnd"/>
             <w:r>
               <w:rPr>
-                <w:rFonts w:ascii="Arial" w:eastAsia="SimHei" w:hAnsi="Arial" w:cs="Times New Roman"/>
+                <w:rFonts w:asciiTheme="minorHAnsi" w:eastAsia="SimHei" w:hAnsiTheme="minorHAnsi" w:cs="Times New Roman"/>
                 <w:color w:val="7030A0"/>
                 <w:sz w:val="16"/>
                 <w:szCs w:val="16"/>
@@ -6570,7 +6584,7 @@
             <w:proofErr w:type="spellStart"/>
             <w:r>
               <w:rPr>
-                <w:rFonts w:ascii="Arial" w:eastAsia="SimHei" w:hAnsi="Arial" w:cs="Times New Roman"/>
+                <w:rFonts w:asciiTheme="minorHAnsi" w:eastAsia="SimHei" w:hAnsiTheme="minorHAnsi" w:cs="Times New Roman"/>
                 <w:color w:val="7030A0"/>
                 <w:sz w:val="16"/>
                 <w:szCs w:val="16"/>
@@ -6581,7 +6595,7 @@
             <w:proofErr w:type="spellEnd"/>
             <w:r>
               <w:rPr>
-                <w:rFonts w:ascii="Arial" w:eastAsia="SimHei" w:hAnsi="Arial" w:cs="Times New Roman"/>
+                <w:rFonts w:asciiTheme="minorHAnsi" w:eastAsia="SimHei" w:hAnsiTheme="minorHAnsi" w:cs="Times New Roman"/>
                 <w:color w:val="7030A0"/>
                 <w:sz w:val="16"/>
                 <w:szCs w:val="16"/>
@@ -6594,7 +6608,7 @@
             <w:pPr>
               <w:spacing w:before="0" w:after="0" w:line="240" w:lineRule="auto"/>
               <w:rPr>
-                <w:rFonts w:ascii="Arial" w:eastAsia="SimHei" w:hAnsi="Arial" w:cs="Times New Roman"/>
+                <w:rFonts w:asciiTheme="minorHAnsi" w:eastAsia="SimHei" w:hAnsiTheme="minorHAnsi" w:cs="Times New Roman"/>
                 <w:sz w:val="16"/>
                 <w:szCs w:val="16"/>
                 <w:lang w:eastAsia="ja-JP"/>
@@ -6602,7 +6616,7 @@
             </w:pPr>
             <w:r>
               <w:rPr>
-                <w:rFonts w:ascii="Arial" w:eastAsia="SimHei" w:hAnsi="Arial" w:cs="Times New Roman"/>
+                <w:rFonts w:asciiTheme="minorHAnsi" w:eastAsia="SimHei" w:hAnsiTheme="minorHAnsi" w:cs="Times New Roman"/>
                 <w:color w:val="141313"/>
                 <w:sz w:val="16"/>
                 <w:szCs w:val="16"/>
@@ -6613,7 +6627,7 @@
             <w:proofErr w:type="spellStart"/>
             <w:r>
               <w:rPr>
-                <w:rFonts w:ascii="Arial" w:eastAsia="SimHei" w:hAnsi="Arial" w:cs="Times New Roman"/>
+                <w:rFonts w:asciiTheme="minorHAnsi" w:eastAsia="SimHei" w:hAnsiTheme="minorHAnsi" w:cs="Times New Roman"/>
                 <w:color w:val="141313"/>
                 <w:sz w:val="16"/>
                 <w:szCs w:val="16"/>
@@ -6624,7 +6638,7 @@
             <w:proofErr w:type="spellEnd"/>
             <w:r>
               <w:rPr>
-                <w:rFonts w:ascii="Arial" w:eastAsia="SimHei" w:hAnsi="Arial" w:cs="Times New Roman"/>
+                <w:rFonts w:asciiTheme="minorHAnsi" w:eastAsia="SimHei" w:hAnsiTheme="minorHAnsi" w:cs="Times New Roman"/>
                 <w:color w:val="141313"/>
                 <w:sz w:val="16"/>
                 <w:szCs w:val="16"/>
@@ -6637,7 +6651,7 @@
             <w:pPr>
               <w:spacing w:before="0" w:after="0" w:line="240" w:lineRule="auto"/>
               <w:rPr>
-                <w:rFonts w:ascii="Arial" w:eastAsia="SimHei" w:hAnsi="Arial" w:cs="Times New Roman"/>
+                <w:rFonts w:asciiTheme="minorHAnsi" w:eastAsia="SimHei" w:hAnsiTheme="minorHAnsi" w:cs="Times New Roman"/>
                 <w:sz w:val="16"/>
                 <w:szCs w:val="16"/>
                 <w:lang w:eastAsia="ja-JP"/>
@@ -6645,7 +6659,7 @@
             </w:pPr>
             <w:r>
               <w:rPr>
-                <w:rFonts w:ascii="Arial" w:eastAsia="SimHei" w:hAnsi="Arial" w:cs="Times New Roman"/>
+                <w:rFonts w:asciiTheme="minorHAnsi" w:eastAsia="SimHei" w:hAnsiTheme="minorHAnsi" w:cs="Times New Roman"/>
                 <w:color w:val="7030A0"/>
                 <w:sz w:val="16"/>
                 <w:szCs w:val="16"/>
@@ -6658,6 +6672,7 @@
             <w:pPr>
               <w:spacing w:before="0" w:after="0" w:line="240" w:lineRule="auto"/>
               <w:rPr>
+                <w:rFonts w:asciiTheme="minorHAnsi" w:hAnsiTheme="minorHAnsi"/>
                 <w:color w:val="7030A0"/>
                 <w:sz w:val="16"/>
                 <w:szCs w:val="16"/>
@@ -6769,7 +6784,16 @@
           <w:bCs/>
           <w:color w:val="7030A0"/>
         </w:rPr>
-        <w:t>[/for]&lt;drop/&gt;</w:t>
+        <w:t>[/for]</w:t>
+      </w:r>
+      <w:bookmarkStart w:id="5" w:name="_GoBack"/>
+      <w:bookmarkEnd w:id="5"/>
+      <w:r>
+        <w:rPr>
+          <w:bCs/>
+          <w:color w:val="7030A0"/>
+        </w:rPr>
+        <w:t>&lt;drop/&gt;</w:t>
       </w:r>
     </w:p>
     <w:p>
@@ -7108,6 +7132,7 @@
           <w:bCs/>
           <w:color w:val="7030A0"/>
         </w:rPr>
+        <w:lastRenderedPageBreak/>
         <w:t>[</w:t>
       </w:r>
       <w:proofErr w:type="gramStart"/>
@@ -7137,7 +7162,6 @@
         <w:spacing w:before="0" w:after="0" w:line="240" w:lineRule="auto"/>
       </w:pPr>
       <w:r>
-        <w:lastRenderedPageBreak/>
         <w:t>[e.name/]:</w:t>
       </w:r>
     </w:p>
@@ -12322,7 +12346,7 @@
 </file>
 
 <file path=customXml/itemProps2.xml><?xml version="1.0" encoding="utf-8"?>
-<ds:datastoreItem xmlns:ds="http://schemas.openxmlformats.org/officeDocument/2006/customXml" ds:itemID="{2E9D1526-C436-4C28-8A10-A1B40BC6B87F}">
+<ds:datastoreItem xmlns:ds="http://schemas.openxmlformats.org/officeDocument/2006/customXml" ds:itemID="{1D4FC837-5D94-432B-8726-659917A11537}">
   <ds:schemaRefs>
     <ds:schemaRef ds:uri="http://schemas.openxmlformats.org/officeDocument/2006/bibliography"/>
   </ds:schemaRefs>

</xml_diff>